<commit_message>
fix error in table
discovered years t0 for BC wrong units!!
</commit_message>
<xml_diff>
--- a/writing/S1_FR_02Jul/kapur_etal_S1.docx
+++ b/writing/S1_FR_02Jul/kapur_etal_S1.docx
@@ -127,21 +127,12 @@
         </w:rPr>
         <w:t>5</w:t>
       </w:r>
-      <w:proofErr w:type="gramStart"/>
       <w:r>
         <w:rPr>
           <w:color w:val="222222"/>
           <w:shd w:val="clear" w:color="auto" w:fill="FFFFFF"/>
         </w:rPr>
-        <w:t>,  Cope</w:t>
-      </w:r>
-      <w:proofErr w:type="gramEnd"/>
-      <w:r>
-        <w:rPr>
-          <w:color w:val="222222"/>
-          <w:shd w:val="clear" w:color="auto" w:fill="FFFFFF"/>
-        </w:rPr>
-        <w:t>, J.</w:t>
+        <w:t>,  Cope, J.</w:t>
       </w:r>
       <w:r>
         <w:rPr>
@@ -649,21 +640,7 @@
         <w:rPr>
           <w:rFonts w:cstheme="minorHAnsi"/>
         </w:rPr>
-        <w:t xml:space="preserve"> is a result of computing advances and the development of </w:t>
-      </w:r>
-      <w:proofErr w:type="gramStart"/>
-      <w:r>
-        <w:rPr>
-          <w:rFonts w:cstheme="minorHAnsi"/>
-        </w:rPr>
-        <w:t>spatially-explicit</w:t>
-      </w:r>
-      <w:proofErr w:type="gramEnd"/>
-      <w:r>
-        <w:rPr>
-          <w:rFonts w:cstheme="minorHAnsi"/>
-        </w:rPr>
-        <w:t xml:space="preserve"> management frameworks. However, many attempts to quantify spatial structure or the distribution of traits utilize </w:t>
+        <w:t xml:space="preserve"> is a result of computing advances and the development of spatially-explicit management frameworks. However, many attempts to quantify spatial structure or the distribution of traits utilize </w:t>
       </w:r>
       <w:r>
         <w:rPr>
@@ -1190,270 +1167,268 @@
           <w:sz w:val="24"/>
           <w:szCs w:val="24"/>
         </w:rPr>
-        <w:t xml:space="preserve">(Perretti </w:t>
-      </w:r>
-      <w:bookmarkStart w:id="1" w:name="_GoBack"/>
-      <w:bookmarkEnd w:id="1"/>
-      <w:r>
-        <w:rPr>
-          <w:noProof/>
+        <w:t>(Perretti and Thorson, 2019; Thorson, 2019a)</w:t>
+      </w:r>
+      <w:r>
+        <w:rPr>
           <w:sz w:val="24"/>
           <w:szCs w:val="24"/>
         </w:rPr>
-        <w:t>and Thorson, 2019; Thorson, 2019a)</w:t>
+        <w:fldChar w:fldCharType="end"/>
       </w:r>
       <w:r>
         <w:rPr>
           <w:sz w:val="24"/>
           <w:szCs w:val="24"/>
         </w:rPr>
-        <w:fldChar w:fldCharType="end"/>
+        <w:t>.</w:t>
       </w:r>
       <w:r>
         <w:rPr>
           <w:sz w:val="24"/>
           <w:szCs w:val="24"/>
         </w:rPr>
-        <w:t>.</w:t>
+        <w:t xml:space="preserve"> </w:t>
       </w:r>
       <w:r>
         <w:rPr>
           <w:sz w:val="24"/>
           <w:szCs w:val="24"/>
         </w:rPr>
-        <w:t xml:space="preserve"> </w:t>
+        <w:t xml:space="preserve">Quantifying spatial </w:t>
       </w:r>
       <w:r>
         <w:rPr>
           <w:sz w:val="24"/>
           <w:szCs w:val="24"/>
         </w:rPr>
-        <w:t xml:space="preserve">Quantifying spatial </w:t>
+        <w:t xml:space="preserve">and/or temporal </w:t>
       </w:r>
       <w:r>
         <w:rPr>
           <w:sz w:val="24"/>
           <w:szCs w:val="24"/>
         </w:rPr>
-        <w:t xml:space="preserve">and/or temporal </w:t>
+        <w:t xml:space="preserve">variability in fish </w:t>
       </w:r>
       <w:r>
         <w:rPr>
           <w:sz w:val="24"/>
           <w:szCs w:val="24"/>
         </w:rPr>
-        <w:t xml:space="preserve">variability in fish </w:t>
+        <w:t>length</w:t>
       </w:r>
       <w:r>
         <w:rPr>
           <w:sz w:val="24"/>
           <w:szCs w:val="24"/>
         </w:rPr>
-        <w:t>length</w:t>
+        <w:t>-</w:t>
       </w:r>
       <w:r>
         <w:rPr>
           <w:sz w:val="24"/>
           <w:szCs w:val="24"/>
         </w:rPr>
-        <w:t>-</w:t>
+        <w:t>at</w:t>
       </w:r>
       <w:r>
         <w:rPr>
           <w:sz w:val="24"/>
           <w:szCs w:val="24"/>
         </w:rPr>
-        <w:t>at</w:t>
+        <w:t>-</w:t>
       </w:r>
       <w:r>
         <w:rPr>
           <w:sz w:val="24"/>
           <w:szCs w:val="24"/>
         </w:rPr>
-        <w:t>-</w:t>
+        <w:t xml:space="preserve">age </w:t>
       </w:r>
       <w:r>
         <w:rPr>
           <w:sz w:val="24"/>
           <w:szCs w:val="24"/>
         </w:rPr>
-        <w:t xml:space="preserve">age </w:t>
+        <w:t>is particularly relevant</w:t>
       </w:r>
       <w:r>
         <w:rPr>
           <w:sz w:val="24"/>
           <w:szCs w:val="24"/>
         </w:rPr>
-        <w:t>is particularly relevant</w:t>
+        <w:t xml:space="preserve"> to </w:t>
       </w:r>
       <w:r>
         <w:rPr>
           <w:sz w:val="24"/>
           <w:szCs w:val="24"/>
         </w:rPr>
-        <w:t xml:space="preserve"> to </w:t>
+        <w:t>understanding demographic variation of this key trait</w:t>
       </w:r>
       <w:r>
         <w:rPr>
           <w:sz w:val="24"/>
           <w:szCs w:val="24"/>
         </w:rPr>
-        <w:t>understanding demographic variation of this key trait</w:t>
+        <w:t>,</w:t>
       </w:r>
       <w:r>
         <w:rPr>
           <w:sz w:val="24"/>
           <w:szCs w:val="24"/>
         </w:rPr>
-        <w:t>,</w:t>
+        <w:t xml:space="preserve"> and can improve the precision of</w:t>
       </w:r>
       <w:r>
         <w:rPr>
           <w:sz w:val="24"/>
           <w:szCs w:val="24"/>
         </w:rPr>
-        <w:t xml:space="preserve"> and can improve the precision of</w:t>
+        <w:t xml:space="preserve"> reference points in</w:t>
       </w:r>
       <w:r>
         <w:rPr>
           <w:sz w:val="24"/>
           <w:szCs w:val="24"/>
         </w:rPr>
-        <w:t xml:space="preserve"> reference points in</w:t>
+        <w:t xml:space="preserve"> fisheries</w:t>
       </w:r>
       <w:r>
         <w:rPr>
           <w:sz w:val="24"/>
           <w:szCs w:val="24"/>
         </w:rPr>
-        <w:t xml:space="preserve"> fisheries</w:t>
+        <w:t xml:space="preserve"> stock</w:t>
       </w:r>
       <w:r>
         <w:rPr>
           <w:sz w:val="24"/>
           <w:szCs w:val="24"/>
         </w:rPr>
-        <w:t xml:space="preserve"> stock</w:t>
+        <w:t xml:space="preserve"> assessments </w:t>
       </w:r>
       <w:r>
         <w:rPr>
           <w:sz w:val="24"/>
           <w:szCs w:val="24"/>
         </w:rPr>
-        <w:t xml:space="preserve"> assessments </w:t>
+        <w:fldChar w:fldCharType="begin" w:fldLock="1"/>
       </w:r>
       <w:r>
         <w:rPr>
           <w:sz w:val="24"/>
           <w:szCs w:val="24"/>
         </w:rPr>
-        <w:fldChar w:fldCharType="begin" w:fldLock="1"/>
+        <w:instrText>ADDIN CSL_CITATION {"citationItems":[{"id":"ITEM-1","itemData":{"DOI":"10.1016/j.fishres.2019.01.004","ISSN":"01657836","author":[{"dropping-particle":"","family":"Stawitz","given":"Christine C","non-dropping-particle":"","parse-names":false,"suffix":""},{"dropping-particle":"","family":"Haltuch","given":"Melissa A","non-dropping-particle":"","parse-names":false,"suffix":""},{"dropping-particle":"","family":"Johnson","given":"Kelli F","non-dropping-particle":"","parse-names":false,"suffix":""},{"dropping-particle":"","family":"Sciences","given":"Fishery","non-dropping-particle":"","parse-names":false,"suffix":""},{"dropping-particle":"","family":"Fisheries","given":"Northwest","non-dropping-particle":"","parse-names":false,"suffix":""},{"dropping-particle":"","family":"Marine","given":"National","non-dropping-particle":"","parse-names":false,"suffix":""},{"dropping-particle":"","family":"Service","given":"Fisheries","non-dropping-particle":"","parse-names":false,"suffix":""},{"dropping-particle":"","family":"Oceanographic","given":"National","non-dropping-particle":"","parse-names":false,"suffix":""}],"container-title":"Fisheries Research","id":"ITEM-1","issue":"January","issued":{"date-parts":[["2019"]]},"page":"12-21","publisher":"Elsevier","title":"How does growth misspecification affect management advice derived from an integrated fisheries stock assessment model ?","type":"article-journal","volume":"213"},"uris":["http://www.mendeley.com/documents/?uuid=80daa89d-660c-40ad-95d7-8799cf46d2cf"]},{"id":"ITEM-2","itemData":{"DOI":"10.1016/j.fishres.2003.09.028","ISBN":"1206221631","ISSN":"01657836","abstract":"Monte Carlo simulation is used to assess the performance of a size-structured stock assessment method of the type commonly employed to assess rock lobster populations in Australia and New Zealand. The simulations consider the impact of measurement error and process error in catchability and the length at 50% selectivity, as well as the implications of pooling data across populations that differ in terms of growth rate. The ability to estimate the virgin biomass depends critically on having catch-rate or size-composition data for earliest years of exploitation; in the absence of such data the estimates can be highly biased and imprecise. Several of the reference points commonly reported for assessment purposes (e.g. the biomass at which maximum sustainable yield is achieved) are, however, based on the estimate of the virgin biomass. Estimation performance (bias and precision of estimated quantities) deteriorates with increasing process error. For most of the scenarios examined, the expected benefits of increased precision arising from pooling data across spatial zones are not realized and better performance can be achieved by conducting assessments at the level of population and subsequently aggregating results spatially. ©2003 Elsevier B.V. All rights reserved.","author":[{"dropping-particle":"","family":"Punt","given":"André E","non-dropping-particle":"","parse-names":false,"suffix":""}],"container-title":"Fisheries Research","id":"ITEM-2","issue":"1-3","issued":{"date-parts":[["2003"]]},"page":"391-409","title":"The performance of a size-structured stock assessment method in the face of spatial heterogeneity in growth","type":"article-journal","volume":"65"},"uris":["http://www.mendeley.com/documents/?uuid=af340c36-4895-4550-94c9-ce34b316b4b7"]},{"id":"ITEM-3","itemData":{"DOI":"10.1139/cjfas-2016-0290","ISSN":"0706-652X","abstract":"Misidentifying spatial population structure may result in harvest levels that are unable to achieve management goals. We developed a spatially explicit simulation model to determine how biological reference points differ among common population structures and to investigate the performance of management quantities that were calculated assuming incorrect spatial population dynamics. Simulated reference points were compared across a range of population structures and connectivity scenarios demonstrating the influence of spatial assumptions on management benchmarks. Simulations also illustrated that applying a harvest level based on misdiagnosed spatial structure leads to biased stock status indicators, overharvesting, or foregone yield. Across the scenarios examined, incorrectly specifying the connectivity dynamics (particularly misdiagnosing source–sink dynamics) was often more detrimental than ignoring spatial structure altogether. However, when the true dynamics exhibited spatial structure, incorrectly a...","author":[{"dropping-particle":"","family":"Goethel","given":"Daniel R.","non-dropping-particle":"","parse-names":false,"suffix":""},{"dropping-particle":"","family":"Berger","given":"Aaron M.","non-dropping-particle":"","parse-names":false,"suffix":""}],"container-title":"Canadian Journal of Fisheries and Aquatic Sciences","id":"ITEM-3","issue":"11","issued":{"date-parts":[["2017"]]},"page":"1878-1894","title":"Accounting for spatial complexities in the calculation of biological reference points: effects of misdiagnosing population structure for stock status indicators","type":"article-journal","volume":"74"},"uris":["http://www.mendeley.com/documents/?uuid=cd46ee98-5bc6-4610-9c97-955a299e5ce2"]}],"mendeley":{"formattedCitation":"(Goethel and Berger, 2017; Punt, 2003; Stawitz et al., 2019)","plainTextFormattedCitation":"(Goethel and Berger, 2017; Punt, 2003; Stawitz et al., 2019)","previouslyFormattedCitation":"(Goethel and Berger, 2017; Punt, 2003; Stawitz et al., 2019)"},"properties":{"noteIndex":0},"schema":"https://github.com/citation-style-language/schema/raw/master/csl-citation.json"}</w:instrText>
       </w:r>
       <w:r>
         <w:rPr>
           <w:sz w:val="24"/>
           <w:szCs w:val="24"/>
         </w:rPr>
-        <w:instrText>ADDIN CSL_CITATION {"citationItems":[{"id":"ITEM-1","itemData":{"DOI":"10.1016/j.fishres.2019.01.004","ISSN":"01657836","author":[{"dropping-particle":"","family":"Stawitz","given":"Christine C","non-dropping-particle":"","parse-names":false,"suffix":""},{"dropping-particle":"","family":"Haltuch","given":"Melissa A","non-dropping-particle":"","parse-names":false,"suffix":""},{"dropping-particle":"","family":"Johnson","given":"Kelli F","non-dropping-particle":"","parse-names":false,"suffix":""},{"dropping-particle":"","family":"Sciences","given":"Fishery","non-dropping-particle":"","parse-names":false,"suffix":""},{"dropping-particle":"","family":"Fisheries","given":"Northwest","non-dropping-particle":"","parse-names":false,"suffix":""},{"dropping-particle":"","family":"Marine","given":"National","non-dropping-particle":"","parse-names":false,"suffix":""},{"dropping-particle":"","family":"Service","given":"Fisheries","non-dropping-particle":"","parse-names":false,"suffix":""},{"dropping-particle":"","family":"Oceanographic","given":"National","non-dropping-particle":"","parse-names":false,"suffix":""}],"container-title":"Fisheries Research","id":"ITEM-1","issue":"January","issued":{"date-parts":[["2019"]]},"page":"12-21","publisher":"Elsevier","title":"How does growth misspecification affect management advice derived from an integrated fisheries stock assessment model ?","type":"article-journal","volume":"213"},"uris":["http://www.mendeley.com/documents/?uuid=80daa89d-660c-40ad-95d7-8799cf46d2cf"]},{"id":"ITEM-2","itemData":{"DOI":"10.1016/j.fishres.2003.09.028","ISBN":"1206221631","ISSN":"01657836","abstract":"Monte Carlo simulation is used to assess the performance of a size-structured stock assessment method of the type commonly employed to assess rock lobster populations in Australia and New Zealand. The simulations consider the impact of measurement error and process error in catchability and the length at 50% selectivity, as well as the implications of pooling data across populations that differ in terms of growth rate. The ability to estimate the virgin biomass depends critically on having catch-rate or size-composition data for earliest years of exploitation; in the absence of such data the estimates can be highly biased and imprecise. Several of the reference points commonly reported for assessment purposes (e.g. the biomass at which maximum sustainable yield is achieved) are, however, based on the estimate of the virgin biomass. Estimation performance (bias and precision of estimated quantities) deteriorates with increasing process error. For most of the scenarios examined, the expected benefits of increased precision arising from pooling data across spatial zones are not realized and better performance can be achieved by conducting assessments at the level of population and subsequently aggregating results spatially. ©2003 Elsevier B.V. All rights reserved.","author":[{"dropping-particle":"","family":"Punt","given":"André E","non-dropping-particle":"","parse-names":false,"suffix":""}],"container-title":"Fisheries Research","id":"ITEM-2","issue":"1-3","issued":{"date-parts":[["2003"]]},"page":"391-409","title":"The performance of a size-structured stock assessment method in the face of spatial heterogeneity in growth","type":"article-journal","volume":"65"},"uris":["http://www.mendeley.com/documents/?uuid=af340c36-4895-4550-94c9-ce34b316b4b7"]},{"id":"ITEM-3","itemData":{"DOI":"10.1139/cjfas-2016-0290","ISSN":"0706-652X","abstract":"Misidentifying spatial population structure may result in harvest levels that are unable to achieve management goals. We developed a spatially explicit simulation model to determine how biological reference points differ among common population structures and to investigate the performance of management quantities that were calculated assuming incorrect spatial population dynamics. Simulated reference points were compared across a range of population structures and connectivity scenarios demonstrating the influence of spatial assumptions on management benchmarks. Simulations also illustrated that applying a harvest level based on misdiagnosed spatial structure leads to biased stock status indicators, overharvesting, or foregone yield. Across the scenarios examined, incorrectly specifying the connectivity dynamics (particularly misdiagnosing source–sink dynamics) was often more detrimental than ignoring spatial structure altogether. However, when the true dynamics exhibited spatial structure, incorrectly a...","author":[{"dropping-particle":"","family":"Goethel","given":"Daniel R.","non-dropping-particle":"","parse-names":false,"suffix":""},{"dropping-particle":"","family":"Berger","given":"Aaron M.","non-dropping-particle":"","parse-names":false,"suffix":""}],"container-title":"Canadian Journal of Fisheries and Aquatic Sciences","id":"ITEM-3","issue":"11","issued":{"date-parts":[["2017"]]},"page":"1878-1894","title":"Accounting for spatial complexities in the calculation of biological reference points: effects of misdiagnosing population structure for stock status indicators","type":"article-journal","volume":"74"},"uris":["http://www.mendeley.com/documents/?uuid=cd46ee98-5bc6-4610-9c97-955a299e5ce2"]}],"mendeley":{"formattedCitation":"(Goethel and Berger, 2017; Punt, 2003; Stawitz et al., 2019)","plainTextFormattedCitation":"(Goethel and Berger, 2017; Punt, 2003; Stawitz et al., 2019)","previouslyFormattedCitation":"(Goethel and Berger, 2017; Punt, 2003; Stawitz et al., 2019)"},"properties":{"noteIndex":0},"schema":"https://github.com/citation-style-language/schema/raw/master/csl-citation.json"}</w:instrText>
-      </w:r>
-      <w:r>
-        <w:rPr>
+        <w:fldChar w:fldCharType="separate"/>
+      </w:r>
+      <w:r>
+        <w:rPr>
+          <w:noProof/>
           <w:sz w:val="24"/>
           <w:szCs w:val="24"/>
         </w:rPr>
-        <w:fldChar w:fldCharType="separate"/>
-      </w:r>
-      <w:r>
-        <w:rPr>
-          <w:noProof/>
+        <w:t>(Goethel and Berger, 2017; Punt, 2003; Stawitz et al., 2019)</w:t>
+      </w:r>
+      <w:r>
+        <w:rPr>
           <w:sz w:val="24"/>
           <w:szCs w:val="24"/>
         </w:rPr>
-        <w:t>(Goethel and Berger, 2017; Punt, 2003; Stawitz et al., 2019)</w:t>
+        <w:fldChar w:fldCharType="end"/>
       </w:r>
       <w:r>
         <w:rPr>
           <w:sz w:val="24"/>
           <w:szCs w:val="24"/>
         </w:rPr>
-        <w:fldChar w:fldCharType="end"/>
+        <w:t>.</w:t>
       </w:r>
       <w:r>
         <w:rPr>
           <w:sz w:val="24"/>
           <w:szCs w:val="24"/>
         </w:rPr>
-        <w:t>.</w:t>
+        <w:t xml:space="preserve"> </w:t>
       </w:r>
       <w:r>
         <w:rPr>
           <w:sz w:val="24"/>
           <w:szCs w:val="24"/>
         </w:rPr>
-        <w:t xml:space="preserve"> </w:t>
+        <w:t xml:space="preserve">Typically, spatial and/or </w:t>
       </w:r>
       <w:r>
         <w:rPr>
           <w:sz w:val="24"/>
           <w:szCs w:val="24"/>
         </w:rPr>
-        <w:t xml:space="preserve">Typically, spatial and/or </w:t>
+        <w:t>spatiotemporal</w:t>
       </w:r>
       <w:r>
         <w:rPr>
           <w:sz w:val="24"/>
           <w:szCs w:val="24"/>
         </w:rPr>
-        <w:t>spatiotemporal</w:t>
+        <w:t xml:space="preserve"> investigations of variation in fish traits are either exploratory (identifying correlations between traits and environmental phenomena such as temperature, </w:t>
       </w:r>
       <w:r>
         <w:rPr>
           <w:sz w:val="24"/>
           <w:szCs w:val="24"/>
         </w:rPr>
-        <w:t xml:space="preserve"> investigations of variation in fish traits are either exploratory (identifying correlations between traits and environmental phenomena such as temperature, </w:t>
+        <w:t>or a proxy</w:t>
       </w:r>
       <w:r>
         <w:rPr>
           <w:sz w:val="24"/>
           <w:szCs w:val="24"/>
         </w:rPr>
-        <w:t>or a proxy</w:t>
+        <w:t xml:space="preserve"> for these phenomena,</w:t>
       </w:r>
       <w:r>
         <w:rPr>
           <w:sz w:val="24"/>
           <w:szCs w:val="24"/>
         </w:rPr>
-        <w:t xml:space="preserve"> for these phenomena,</w:t>
+        <w:t xml:space="preserve"> such as latitude </w:t>
       </w:r>
       <w:r>
         <w:rPr>
           <w:sz w:val="24"/>
           <w:szCs w:val="24"/>
         </w:rPr>
-        <w:t xml:space="preserve"> such as latitude </w:t>
+        <w:fldChar w:fldCharType="begin" w:fldLock="1"/>
       </w:r>
       <w:r>
         <w:rPr>
           <w:sz w:val="24"/>
           <w:szCs w:val="24"/>
         </w:rPr>
-        <w:fldChar w:fldCharType="begin" w:fldLock="1"/>
+        <w:instrText>ADDIN CSL_CITATION {"citationItems":[{"id":"ITEM-1","itemData":{"DOI":"10.3354/meps07755","ISBN":"0171-8630","ISSN":"01718630","abstract":"The surgeonfish Ctenochaetus striatus is abundant and widely distributed on reefs throughout the Indian and Pacific Oceans. Population samples at 15 sites that spanned 158 degrees of longitude and 40 degrees of latitude across both hemispheres of the Indian and Pacific oceans allowed us to examine geographic variation in longevity, growth rate and adult size of this species. Samples from 5 sites in the Indian Ocean, 6 in the western Pacific and 4 in the central Pacific provided otolith-based estimates of size-at-age for 1537 individuals. All populations displayed rapid growth to a distinct asymptotic size, a pattern characteristic of many acanthuroid fishes. In both oceans, fish lived longer at higher latitudes; in addition, Indian Ocean populations tended to be shorter-lived than those in the Pacific Ocean. In contrast, growth rate and adult size did not differ between the 2 oceans, and were not related to temperature (as a proxy for latitude) in either the Pacific or the Indian Ocean. Further, we found no relationship between fishing pressure and longevity, growth or adult size across our set of sampling sites, among which fishing pressure on this species varied from intense to zero. We hypothesize that (1) growth and adult size are most responsive to local environmental features unrelated to latitudinal (temperature) effects; and (2) variation in longevity reflects a combination of responses to latitudinal (temperature) gradients and as yet unidentified environmental differences between the Indian and Pacific oceans.","author":[{"dropping-particle":"","family":"Trip","given":"Elizabeth L.","non-dropping-particle":"","parse-names":false,"suffix":""},{"dropping-particle":"","family":"Choat","given":"John H.","non-dropping-particle":"","parse-names":false,"suffix":""},{"dropping-particle":"","family":"Wilson","given":"David T.","non-dropping-particle":"","parse-names":false,"suffix":""},{"dropping-particle":"","family":"Robertson","given":"D. Ross","non-dropping-particle":"","parse-names":false,"suffix":""}],"container-title":"Marine Ecology Progress Series","id":"ITEM-1","issued":{"date-parts":[["2008"]]},"page":"97-109","title":"Inter-oceanic analysis of demographic variation in a widely distributed Indo-Pacific coral reef fish","type":"article-journal","volume":"373"},"uris":["http://www.mendeley.com/documents/?uuid=db3d0d81-8a0d-46d3-af9a-02b217183970"]},{"id":"ITEM-2","itemData":{"DOI":"10.1002/ecy.2127","ISBN":"0000000154871","ISSN":"00129658","PMID":"27935037","abstract":"© 2018 Ecological Society of America. Ectotherms exhibit considerable plasticity in their life-history traits. This plasticity can reflect variability in environmental and social factors, but the causes of observed patterns are often obscured with increasing spatial scales. We surveyed dichromatic parrotfishes across the northern Great Barrier Reef to examine variation in body size distributions and concomitant size at sex change (L 50 ) against hypotheses of directional influence from biotic and abiotic factors known to affect demography. By integrating top-down, horizontal, and bottom-up processes, we demonstrate a strong association between exposure regimes (which are known to influence nutritional ecology and mating systems) and both body size distribution and L 50 (median length at female-to-male sex change), with an accompanying lack of strong empirical support for other biotic drivers previously hypothesized to affect body size distributions. Across sites, body size was predictably linked to variation in temperature and productivity, but the strongest predictor was whether subpopulations occurred at sheltered mid and inner shelf reefs or at wave-exposed outer shelf reef systems. Upon accounting for the underlying influence of body size distribution, this habitat-exposure gradient was highly associated with further L 50 variation across species, demonstrating that differences in mating systems across exposure gradients affect the timing of sex change beyond variation concomitant with differing overall body sizes. We posit that exposure-driven differences in habitat disturbance regimes have marked effects on the nutritional ecology of parrotfishes, leading to size-related variation in mating systems, which underpin the observed patterns. Our results call for better integration of life-history, social factors, and ecosystem processes to foster an improved understanding of complex ecosystems such as coral reefs.","author":[{"dropping-particle":"","family":"Taylor","given":"Brett M.","non-dropping-particle":"","parse-names":false,"suffix":""},{"dropping-particle":"","family":"Brandl","given":"Simon J.","non-dropping-particle":"","parse-names":false,"suffix":""},{"dropping-particle":"","family":"Kapur","given":"Maia","non-dropping-particle":"","parse-names":false,"suffix":""},{"dropping-particle":"","family":"Robbins","given":"William D.","non-dropping-particle":"","parse-names":false,"suffix":""},{"dropping-particle":"","family":"Johnson","given":"Garrett","non-dropping-particle":"","parse-names":false,"suffix":""},{"dropping-particle":"","family":"Huveneers","given":"Charlie","non-dropping-particle":"","parse-names":false,"suffix":""},{"dropping-particle":"","family":"Renaud","given":"Phil","non-dropping-particle":"","parse-names":false,"suffix":""},{"dropping-particle":"","family":"Choat","given":"John Howard","non-dropping-particle":"","parse-names":false,"suffix":""}],"container-title":"Ecology","id":"ITEM-2","issue":"3","issued":{"date-parts":[["2018"]]},"page":"642-651","title":"Bottom-up processes mediated by social systems drive demographic traits of coral-reef fishes","type":"article-journal","volume":"99"},"uris":["http://www.mendeley.com/documents/?uuid=efeb5820-e46f-42d4-ac02-bc3acca7939b"]},{"id":"ITEM-3","itemData":{"DOI":"10.1007/s10750-009-9762-4","ISBN":"0018-8158","ISSN":"00188158","abstract":"Both fisheries exploitation and increased nutrient loadings strongly affect fish and shellfish abundance and production in estuaries. These stressors do not act independently; instead, they jointly influence food webs, and each affects the sensitivity of species and ecosystems to the other. Nutrient enrichment and the habitat degradation it sometimes causes can affect sustainable yields of fisheries, and fisheries exploitation can affect the ability of estuarine systems to process nutrients. The total biomass of fisheries landings in estuaries and semi-enclosed seas tends to increase with nitrogen loadings in spite of hypoxia, but hypoxia and other negative effects of nutrient over-enrichment cause declines in individual species and in parts of systems most severely affected. More thoroughly integrated management of nutrients and fisheries will permit more effective management responses to systems affected by both stressors, including the application of fisheries regulations to rebuild stocks negatively affected by eutrophication. Reducing fishing mortality may lead to the recovery of depressed populations even when eutrophication contributes to population declines if actions are taken while the population retains sufficient reproductive potential. New advances in modeling, statistics, and technology promise to provide the information needed to improve the understanding and management of systems subject to both nutrient enrichment and fisheries exploitation.","author":[{"dropping-particle":"","family":"Breitburg","given":"D","non-dropping-particle":"","parse-names":false,"suffix":""},{"dropping-particle":"","family":"Craig","given":"J. Kevin","non-dropping-particle":"","parse-names":false,"suffix":""},{"dropping-particle":"","family":"Fulford","given":"R","non-dropping-particle":"","parse-names":false,"suffix":""},{"dropping-particle":"","family":"Rose","given":"K","non-dropping-particle":"","parse-names":false,"suffix":""},{"dropping-particle":"","family":"Boynton","given":"W","non-dropping-particle":"","parse-names":false,"suffix":""},{"dropping-particle":"","family":"Brady","given":"D","non-dropping-particle":"","parse-names":false,"suffix":""},{"dropping-particle":"","family":"Ciotti","given":"B","non-dropping-particle":"","parse-names":false,"suffix":""},{"dropping-particle":"","family":"Diaz","given":"R","non-dropping-particle":"","parse-names":false,"suffix":""},{"dropping-particle":"","family":"Friedland","given":"K","non-dropping-particle":"","parse-names":false,"suffix":""},{"dropping-particle":"","family":"Hagy","given":"J","non-dropping-particle":"","parse-names":false,"suffix":""},{"dropping-particle":"","family":"Hart","given":"D","non-dropping-particle":"","parse-names":false,"suffix":""},{"dropping-particle":"","family":"Hines","given":"A","non-dropping-particle":"","parse-names":false,"suffix":""},{"dropping-particle":"","family":"Houde","given":"E","non-dropping-particle":"","parse-names":false,"suffix":""},{"dropping-particle":"","family":"Kolesar","given":"S","non-dropping-particle":"","parse-names":false,"suffix":""},{"dropping-particle":"","family":"Nixon","given":"S","non-dropping-particle":"","parse-names":false,"suffix":""},{"dropping-particle":"","family":"Rice","given":"J","non-dropping-particle":"","parse-names":false,"suffix":""},{"dropping-particle":"","family":"Secor","given":"D","non-dropping-particle":"","parse-names":false,"suffix":""},{"dropping-particle":"","family":"Targett","given":"T","non-dropping-particle":"","parse-names":false,"suffix":""}],"container-title":"Hydrobiologia","id":"ITEM-3","issue":"1","issued":{"date-parts":[["2009"]]},"page":"31-47","title":"Nutrient enrichment and fisheries exploitation: interactive effects on estuarine living resources and their management","type":"article-journal","volume":"629"},"uris":["http://www.mendeley.com/documents/?uuid=e28347db-c7a1-4322-9731-7436d0700922"]},{"id":"ITEM-4","itemData":{"DOI":"10.1006/jfbi.1999.1159","ISSN":"00221112","abstract":"Higher growth capacity and food conversion efficiency was observed in populations of juvenile halibut from high Hippoglossus hippoglossus compared lower latitudes. In addition, temperature adaptation shown by the lower temperature optimum for growth in the Norwegian population (mean ± S.E. 12.9 ± 0.1°C) compared with the Icelandic and Canadian populations (14.2 ± 0.2 and 13.9 ± 0.3°C respectively), seems to occur. Overall the data support the hypothesis of countergradient variation in growth. These results have implications firstly for selection focusing on growth performance in halibut culture; and secondly, for safe prediction of growth, since if countergradient variation in growth performance occurs one cannot assume automatically that a species will respond to the same set of physiological parameters in the same way throughout its range. (C) 2000 The Fisheries Society of the British Isles.","author":[{"dropping-particle":"","family":"Jonassen","given":"T. M.","non-dropping-particle":"","parse-names":false,"suffix":""},{"dropping-particle":"","family":"Imsland","given":"A. K.","non-dropping-particle":"","parse-names":false,"suffix":""},{"dropping-particle":"","family":"Fitzgerald","given":"R.","non-dropping-particle":"","parse-names":false,"suffix":""},{"dropping-particle":"","family":"Bonga","given":"S. W.","non-dropping-particle":"","parse-names":false,"suffix":""},{"dropping-particle":"V.","family":"Ham","given":"E.","non-dropping-particle":"","parse-names":false,"suffix":""},{"dropping-particle":"","family":"Nævdal","given":"G.","non-dropping-particle":"","parse-names":false,"suffix":""},{"dropping-particle":"","family":"Stefánsson","given":"M. O.","non-dropping-particle":"","parse-names":false,"suffix":""},{"dropping-particle":"","family":"Stefansson","given":"S. O.","non-dropping-particle":"","parse-names":false,"suffix":""}],"container-title":"Journal of Fish Biology","id":"ITEM-4","issue":"2","issued":{"date-parts":[["2000"]]},"page":"279-294","title":"Geographic variation in growth and food conversion efficiency of juvenile Atlantic halibut related to latitude","type":"article-journal","volume":"56"},"uris":["http://www.mendeley.com/documents/?uuid=2f5d33c2-d567-40da-9e3d-0a1ea4f43953"]},{"id":"ITEM-5","itemData":{"ISSN":"00900656","abstract":"Vital rates and energetics of marine fish larvae were examined in relation to tempera- ture to determine if recruitment potential and spawning strategies might vary as a consequence of differences in these traits among species. Litera- ture-derived values of growth rates, mortality rates. larval stage durations, gross growth efficien- cies, and oxygen uptakes were considered. Results were presumed to reflect latitudinal variation among species. Instantaneous daily growth and mortality rates each increased approximately 0.01 per °C increase in temperature. But. there was no significant regression of gross growth efficiency on temperature (mean K) = 0.29), indicating no lati- tudinal relationship. The large increases in growth rate at high temperatures must be supported by increased food consumption, not increased growth efficiency. Oxygen uptakes also increased signifi- cantly in relation to temperature. but relatively slowly compared to growth rates. Larval stage duration was inversely related to growth rate. The potential variability in growth rate was observed to increase with temperature, but the opposite trend was observed for stage duration. Thus. stage dura- tions tended to be both long and potentially vari- able in high latitudes. Because of these characteris- tics it is suggested that early life. density-depen- dent regulation is more probable in high than in low latitudes. The required ingestion to su","author":[{"dropping-particle":"","family":"Houde","given":"E. D.","non-dropping-particle":"","parse-names":false,"suffix":""}],"container-title":"Fishery Bulletin","id":"ITEM-5","issue":"3","issued":{"date-parts":[["1989"]]},"page":"471-495","title":"Comparative growth, mortality, and energetics of marine fish larvae: temperature and implied latitudinal effects","type":"article-journal","volume":"87"},"uris":["http://www.mendeley.com/documents/?uuid=8a2dad14-8fdf-4f8f-b3c8-58751d706977"]}],"mendeley":{"formattedCitation":"(Breitburg et al., 2009; Houde, 1989; Jonassen et al., 2000; Taylor et al., 2018; Trip et al., 2008)","manualFormatting":"[Breitburg et al., 2009; Houde, 1989; Jonassen et al., 2000; Taylor et al., 2018; Trip et al., 2008]","plainTextFormattedCitation":"(Breitburg et al., 2009; Houde, 1989; Jonassen et al., 2000; Taylor et al., 2018; Trip et al., 2008)","previouslyFormattedCitation":"(Breitburg et al., 2009; Houde, 1989; Jonassen et al., 2000; Taylor et al., 2018; Trip et al., 2008)"},"properties":{"noteIndex":0},"schema":"https://github.com/citation-style-language/schema/raw/master/csl-citation.json"}</w:instrText>
       </w:r>
       <w:r>
         <w:rPr>
           <w:sz w:val="24"/>
           <w:szCs w:val="24"/>
         </w:rPr>
-        <w:instrText>ADDIN CSL_CITATION {"citationItems":[{"id":"ITEM-1","itemData":{"DOI":"10.3354/meps07755","ISBN":"0171-8630","ISSN":"01718630","abstract":"The surgeonfish Ctenochaetus striatus is abundant and widely distributed on reefs throughout the Indian and Pacific Oceans. Population samples at 15 sites that spanned 158 degrees of longitude and 40 degrees of latitude across both hemispheres of the Indian and Pacific oceans allowed us to examine geographic variation in longevity, growth rate and adult size of this species. Samples from 5 sites in the Indian Ocean, 6 in the western Pacific and 4 in the central Pacific provided otolith-based estimates of size-at-age for 1537 individuals. All populations displayed rapid growth to a distinct asymptotic size, a pattern characteristic of many acanthuroid fishes. In both oceans, fish lived longer at higher latitudes; in addition, Indian Ocean populations tended to be shorter-lived than those in the Pacific Ocean. In contrast, growth rate and adult size did not differ between the 2 oceans, and were not related to temperature (as a proxy for latitude) in either the Pacific or the Indian Ocean. Further, we found no relationship between fishing pressure and longevity, growth or adult size across our set of sampling sites, among which fishing pressure on this species varied from intense to zero. We hypothesize that (1) growth and adult size are most responsive to local environmental features unrelated to latitudinal (temperature) effects; and (2) variation in longevity reflects a combination of responses to latitudinal (temperature) gradients and as yet unidentified environmental differences between the Indian and Pacific oceans.","author":[{"dropping-particle":"","family":"Trip","given":"Elizabeth L.","non-dropping-particle":"","parse-names":false,"suffix":""},{"dropping-particle":"","family":"Choat","given":"John H.","non-dropping-particle":"","parse-names":false,"suffix":""},{"dropping-particle":"","family":"Wilson","given":"David T.","non-dropping-particle":"","parse-names":false,"suffix":""},{"dropping-particle":"","family":"Robertson","given":"D. Ross","non-dropping-particle":"","parse-names":false,"suffix":""}],"container-title":"Marine Ecology Progress Series","id":"ITEM-1","issued":{"date-parts":[["2008"]]},"page":"97-109","title":"Inter-oceanic analysis of demographic variation in a widely distributed Indo-Pacific coral reef fish","type":"article-journal","volume":"373"},"uris":["http://www.mendeley.com/documents/?uuid=db3d0d81-8a0d-46d3-af9a-02b217183970"]},{"id":"ITEM-2","itemData":{"DOI":"10.1002/ecy.2127","ISBN":"0000000154871","ISSN":"00129658","PMID":"27935037","abstract":"© 2018 Ecological Society of America. Ectotherms exhibit considerable plasticity in their life-history traits. This plasticity can reflect variability in environmental and social factors, but the causes of observed patterns are often obscured with increasing spatial scales. We surveyed dichromatic parrotfishes across the northern Great Barrier Reef to examine variation in body size distributions and concomitant size at sex change (L 50 ) against hypotheses of directional influence from biotic and abiotic factors known to affect demography. By integrating top-down, horizontal, and bottom-up processes, we demonstrate a strong association between exposure regimes (which are known to influence nutritional ecology and mating systems) and both body size distribution and L 50 (median length at female-to-male sex change), with an accompanying lack of strong empirical support for other biotic drivers previously hypothesized to affect body size distributions. Across sites, body size was predictably linked to variation in temperature and productivity, but the strongest predictor was whether subpopulations occurred at sheltered mid and inner shelf reefs or at wave-exposed outer shelf reef systems. Upon accounting for the underlying influence of body size distribution, this habitat-exposure gradient was highly associated with further L 50 variation across species, demonstrating that differences in mating systems across exposure gradients affect the timing of sex change beyond variation concomitant with differing overall body sizes. We posit that exposure-driven differences in habitat disturbance regimes have marked effects on the nutritional ecology of parrotfishes, leading to size-related variation in mating systems, which underpin the observed patterns. Our results call for better integration of life-history, social factors, and ecosystem processes to foster an improved understanding of complex ecosystems such as coral reefs.","author":[{"dropping-particle":"","family":"Taylor","given":"Brett M.","non-dropping-particle":"","parse-names":false,"suffix":""},{"dropping-particle":"","family":"Brandl","given":"Simon J.","non-dropping-particle":"","parse-names":false,"suffix":""},{"dropping-particle":"","family":"Kapur","given":"Maia","non-dropping-particle":"","parse-names":false,"suffix":""},{"dropping-particle":"","family":"Robbins","given":"William D.","non-dropping-particle":"","parse-names":false,"suffix":""},{"dropping-particle":"","family":"Johnson","given":"Garrett","non-dropping-particle":"","parse-names":false,"suffix":""},{"dropping-particle":"","family":"Huveneers","given":"Charlie","non-dropping-particle":"","parse-names":false,"suffix":""},{"dropping-particle":"","family":"Renaud","given":"Phil","non-dropping-particle":"","parse-names":false,"suffix":""},{"dropping-particle":"","family":"Choat","given":"John Howard","non-dropping-particle":"","parse-names":false,"suffix":""}],"container-title":"Ecology","id":"ITEM-2","issue":"3","issued":{"date-parts":[["2018"]]},"page":"642-651","title":"Bottom-up processes mediated by social systems drive demographic traits of coral-reef fishes","type":"article-journal","volume":"99"},"uris":["http://www.mendeley.com/documents/?uuid=efeb5820-e46f-42d4-ac02-bc3acca7939b"]},{"id":"ITEM-3","itemData":{"DOI":"10.1007/s10750-009-9762-4","ISBN":"0018-8158","ISSN":"00188158","abstract":"Both fisheries exploitation and increased nutrient loadings strongly affect fish and shellfish abundance and production in estuaries. These stressors do not act independently; instead, they jointly influence food webs, and each affects the sensitivity of species and ecosystems to the other. Nutrient enrichment and the habitat degradation it sometimes causes can affect sustainable yields of fisheries, and fisheries exploitation can affect the ability of estuarine systems to process nutrients. The total biomass of fisheries landings in estuaries and semi-enclosed seas tends to increase with nitrogen loadings in spite of hypoxia, but hypoxia and other negative effects of nutrient over-enrichment cause declines in individual species and in parts of systems most severely affected. More thoroughly integrated management of nutrients and fisheries will permit more effective management responses to systems affected by both stressors, including the application of fisheries regulations to rebuild stocks negatively affected by eutrophication. Reducing fishing mortality may lead to the recovery of depressed populations even when eutrophication contributes to population declines if actions are taken while the population retains sufficient reproductive potential. New advances in modeling, statistics, and technology promise to provide the information needed to improve the understanding and management of systems subject to both nutrient enrichment and fisheries exploitation.","author":[{"dropping-particle":"","family":"Breitburg","given":"D","non-dropping-particle":"","parse-names":false,"suffix":""},{"dropping-particle":"","family":"Craig","given":"J. Kevin","non-dropping-particle":"","parse-names":false,"suffix":""},{"dropping-particle":"","family":"Fulford","given":"R","non-dropping-particle":"","parse-names":false,"suffix":""},{"dropping-particle":"","family":"Rose","given":"K","non-dropping-particle":"","parse-names":false,"suffix":""},{"dropping-particle":"","family":"Boynton","given":"W","non-dropping-particle":"","parse-names":false,"suffix":""},{"dropping-particle":"","family":"Brady","given":"D","non-dropping-particle":"","parse-names":false,"suffix":""},{"dropping-particle":"","family":"Ciotti","given":"B","non-dropping-particle":"","parse-names":false,"suffix":""},{"dropping-particle":"","family":"Diaz","given":"R","non-dropping-particle":"","parse-names":false,"suffix":""},{"dropping-particle":"","family":"Friedland","given":"K","non-dropping-particle":"","parse-names":false,"suffix":""},{"dropping-particle":"","family":"Hagy","given":"J","non-dropping-particle":"","parse-names":false,"suffix":""},{"dropping-particle":"","family":"Hart","given":"D","non-dropping-particle":"","parse-names":false,"suffix":""},{"dropping-particle":"","family":"Hines","given":"A","non-dropping-particle":"","parse-names":false,"suffix":""},{"dropping-particle":"","family":"Houde","given":"E","non-dropping-particle":"","parse-names":false,"suffix":""},{"dropping-particle":"","family":"Kolesar","given":"S","non-dropping-particle":"","parse-names":false,"suffix":""},{"dropping-particle":"","family":"Nixon","given":"S","non-dropping-particle":"","parse-names":false,"suffix":""},{"dropping-particle":"","family":"Rice","given":"J","non-dropping-particle":"","parse-names":false,"suffix":""},{"dropping-particle":"","family":"Secor","given":"D","non-dropping-particle":"","parse-names":false,"suffix":""},{"dropping-particle":"","family":"Targett","given":"T","non-dropping-particle":"","parse-names":false,"suffix":""}],"container-title":"Hydrobiologia","id":"ITEM-3","issue":"1","issued":{"date-parts":[["2009"]]},"page":"31-47","title":"Nutrient enrichment and fisheries exploitation: interactive effects on estuarine living resources and their management","type":"article-journal","volume":"629"},"uris":["http://www.mendeley.com/documents/?uuid=e28347db-c7a1-4322-9731-7436d0700922"]},{"id":"ITEM-4","itemData":{"DOI":"10.1006/jfbi.1999.1159","ISSN":"00221112","abstract":"Higher growth capacity and food conversion efficiency was observed in populations of juvenile halibut from high Hippoglossus hippoglossus compared lower latitudes. In addition, temperature adaptation shown by the lower temperature optimum for growth in the Norwegian population (mean ± S.E. 12.9 ± 0.1°C) compared with the Icelandic and Canadian populations (14.2 ± 0.2 and 13.9 ± 0.3°C respectively), seems to occur. Overall the data support the hypothesis of countergradient variation in growth. These results have implications firstly for selection focusing on growth performance in halibut culture; and secondly, for safe prediction of growth, since if countergradient variation in growth performance occurs one cannot assume automatically that a species will respond to the same set of physiological parameters in the same way throughout its range. (C) 2000 The Fisheries Society of the British Isles.","author":[{"dropping-particle":"","family":"Jonassen","given":"T. M.","non-dropping-particle":"","parse-names":false,"suffix":""},{"dropping-particle":"","family":"Imsland","given":"A. K.","non-dropping-particle":"","parse-names":false,"suffix":""},{"dropping-particle":"","family":"Fitzgerald","given":"R.","non-dropping-particle":"","parse-names":false,"suffix":""},{"dropping-particle":"","family":"Bonga","given":"S. W.","non-dropping-particle":"","parse-names":false,"suffix":""},{"dropping-particle":"V.","family":"Ham","given":"E.","non-dropping-particle":"","parse-names":false,"suffix":""},{"dropping-particle":"","family":"Nævdal","given":"G.","non-dropping-particle":"","parse-names":false,"suffix":""},{"dropping-particle":"","family":"Stefánsson","given":"M. O.","non-dropping-particle":"","parse-names":false,"suffix":""},{"dropping-particle":"","family":"Stefansson","given":"S. O.","non-dropping-particle":"","parse-names":false,"suffix":""}],"container-title":"Journal of Fish Biology","id":"ITEM-4","issue":"2","issued":{"date-parts":[["2000"]]},"page":"279-294","title":"Geographic variation in growth and food conversion efficiency of juvenile Atlantic halibut related to latitude","type":"article-journal","volume":"56"},"uris":["http://www.mendeley.com/documents/?uuid=2f5d33c2-d567-40da-9e3d-0a1ea4f43953"]},{"id":"ITEM-5","itemData":{"ISSN":"00900656","abstract":"Vital rates and energetics of marine fish larvae were examined in relation to tempera- ture to determine if recruitment potential and spawning strategies might vary as a consequence of differences in these traits among species. Litera- ture-derived values of growth rates, mortality rates. larval stage durations, gross growth efficien- cies, and oxygen uptakes were considered. Results were presumed to reflect latitudinal variation among species. Instantaneous daily growth and mortality rates each increased approximately 0.01 per °C increase in temperature. But. there was no significant regression of gross growth efficiency on temperature (mean K) = 0.29), indicating no lati- tudinal relationship. The large increases in growth rate at high temperatures must be supported by increased food consumption, not increased growth efficiency. Oxygen uptakes also increased signifi- cantly in relation to temperature. but relatively slowly compared to growth rates. Larval stage duration was inversely related to growth rate. The potential variability in growth rate was observed to increase with temperature, but the opposite trend was observed for stage duration. Thus. stage dura- tions tended to be both long and potentially vari- able in high latitudes. Because of these characteris- tics it is suggested that early life. density-depen- dent regulation is more probable in high than in low latitudes. The required ingestion to su","author":[{"dropping-particle":"","family":"Houde","given":"E. D.","non-dropping-particle":"","parse-names":false,"suffix":""}],"container-title":"Fishery Bulletin","id":"ITEM-5","issue":"3","issued":{"date-parts":[["1989"]]},"page":"471-495","title":"Comparative growth, mortality, and energetics of marine fish larvae: temperature and implied latitudinal effects","type":"article-journal","volume":"87"},"uris":["http://www.mendeley.com/documents/?uuid=8a2dad14-8fdf-4f8f-b3c8-58751d706977"]}],"mendeley":{"formattedCitation":"(Breitburg et al., 2009; Houde, 1989; Jonassen et al., 2000; Taylor et al., 2018; Trip et al., 2008)","manualFormatting":"[Breitburg et al., 2009; Houde, 1989; Jonassen et al., 2000; Taylor et al., 2018; Trip et al., 2008]","plainTextFormattedCitation":"(Breitburg et al., 2009; Houde, 1989; Jonassen et al., 2000; Taylor et al., 2018; Trip et al., 2008)","previouslyFormattedCitation":"(Breitburg et al., 2009; Houde, 1989; Jonassen et al., 2000; Taylor et al., 2018; Trip et al., 2008)"},"properties":{"noteIndex":0},"schema":"https://github.com/citation-style-language/schema/raw/master/csl-citation.json"}</w:instrText>
-      </w:r>
-      <w:r>
-        <w:rPr>
+        <w:fldChar w:fldCharType="separate"/>
+      </w:r>
+      <w:r>
+        <w:rPr>
+          <w:noProof/>
           <w:sz w:val="24"/>
           <w:szCs w:val="24"/>
         </w:rPr>
-        <w:fldChar w:fldCharType="separate"/>
+        <w:t>[</w:t>
       </w:r>
       <w:r>
         <w:rPr>
@@ -1461,7 +1436,7 @@
           <w:sz w:val="24"/>
           <w:szCs w:val="24"/>
         </w:rPr>
-        <w:t>[</w:t>
+        <w:t>Breitburg et al., 2009; Houde, 1989; Jonassen et al., 2000; Taylor et al., 2018; Trip et al., 2008</w:t>
       </w:r>
       <w:r>
         <w:rPr>
@@ -1469,85 +1444,85 @@
           <w:sz w:val="24"/>
           <w:szCs w:val="24"/>
         </w:rPr>
-        <w:t>Breitburg et al., 2009; Houde, 1989; Jonassen et al., 2000; Taylor et al., 2018; Trip et al., 2008</w:t>
-      </w:r>
-      <w:r>
-        <w:rPr>
-          <w:noProof/>
+        <w:t>]</w:t>
+      </w:r>
+      <w:r>
+        <w:rPr>
           <w:sz w:val="24"/>
           <w:szCs w:val="24"/>
         </w:rPr>
-        <w:t>]</w:t>
+        <w:fldChar w:fldCharType="end"/>
       </w:r>
       <w:r>
         <w:rPr>
           <w:sz w:val="24"/>
           <w:szCs w:val="24"/>
         </w:rPr>
-        <w:fldChar w:fldCharType="end"/>
+        <w:t xml:space="preserve">) or comparative (determining whether fish traits </w:t>
       </w:r>
       <w:r>
         <w:rPr>
           <w:sz w:val="24"/>
           <w:szCs w:val="24"/>
         </w:rPr>
-        <w:t xml:space="preserve">) or comparative (determining whether fish traits </w:t>
+        <w:t>differ</w:t>
       </w:r>
       <w:r>
         <w:rPr>
           <w:sz w:val="24"/>
           <w:szCs w:val="24"/>
         </w:rPr>
-        <w:t>differ</w:t>
+        <w:t xml:space="preserve"> between </w:t>
       </w:r>
       <w:r>
         <w:rPr>
           <w:sz w:val="24"/>
           <w:szCs w:val="24"/>
         </w:rPr>
-        <w:t xml:space="preserve"> between </w:t>
+        <w:t>two or more</w:t>
       </w:r>
       <w:r>
         <w:rPr>
           <w:sz w:val="24"/>
           <w:szCs w:val="24"/>
         </w:rPr>
-        <w:t>two or more</w:t>
+        <w:t xml:space="preserve"> pre-defined regions or time periods</w:t>
       </w:r>
       <w:r>
         <w:rPr>
           <w:sz w:val="24"/>
           <w:szCs w:val="24"/>
         </w:rPr>
-        <w:t xml:space="preserve"> pre-defined regions or time periods</w:t>
+        <w:t xml:space="preserve"> </w:t>
       </w:r>
       <w:r>
         <w:rPr>
           <w:sz w:val="24"/>
           <w:szCs w:val="24"/>
         </w:rPr>
-        <w:t xml:space="preserve"> </w:t>
+        <w:fldChar w:fldCharType="begin" w:fldLock="1"/>
       </w:r>
       <w:r>
         <w:rPr>
           <w:sz w:val="24"/>
           <w:szCs w:val="24"/>
         </w:rPr>
-        <w:fldChar w:fldCharType="begin" w:fldLock="1"/>
+        <w:instrText>ADDIN CSL_CITATION {"citationItems":[{"id":"ITEM-1","itemData":{"DOI":"10.1093/icesjms/fsx016","ISSN":"10959289","abstract":"Marine fish populations exist in a complex environment, with oceanographic and fisheries factors affecting their dynamics. It has been shown that life history characteristics of marine fish vary in space and time. We examined spatial variability in growth of eight groundfish species in the Northeast Pacific Ocean to identify shared spatial patterns and hypothesize about common mechanisms behind them. Growth param-eters were estimated in different areas over the latitudinal range of the species, and several hypotheses were tested as to how these param-eters vary along the US west coast. Clear differences in spatial growth variability emerged among the species examined. Shelf species exhibit the highest growth rate between Cape Blanco and Cape Mendocino, which may, in part, be attributed to area-specific upwelling patterns in the California Current ecosystem, when nutrient-rich deep water is brought to the surface south of Cape Blanco and is uniquely distributed throughout this area, providing favourable conditions for primary productivity. Slope species showed a cline in asymptotic size (L 1), with L 1 increasing from south to north. This cline, previously attributed to fishery removals, also fits a specific case of the widely described Bergmann's rule, and we explore specific potential ecological mechanisms behind this relationship.","author":[{"dropping-particle":"","family":"Gertseva","given":"Vladlena","non-dropping-particle":"","parse-names":false,"suffix":""},{"dropping-particle":"","family":"Matson","given":"Sean E.","non-dropping-particle":"","parse-names":false,"suffix":""},{"dropping-particle":"","family":"Cope","given":"Jason","non-dropping-particle":"","parse-names":false,"suffix":""}],"container-title":"ICES Journal of Marine Science","id":"ITEM-1","issue":"6","issued":{"date-parts":[["2017"]]},"page":"1602-1613","title":"Spatial growth variability in marine fish: Example from Northeast Pacific groundfish","type":"article-journal","volume":"74"},"uris":["http://www.mendeley.com/documents/?uuid=cfc823de-fd3e-49b4-b54e-3af1e2548502"]},{"id":"ITEM-2","itemData":{"DOI":"10.1016/j.fishres.2018.04.023","ISSN":"01657836","abstract":"Understanding geographic variation in growth dynamics is essential for the management of exploited fish populations because such variation can be used to define stock structure and influence perceptions of stock productivity. Sheepshead (Archosargus probatocephalus) is a species targeted by both commercial and recreational fisheries, and is distributed throughout the north and central Atlantic Ocean and Gulf of Mexico. We analyzed fishery-dependent and –independent length-at-age and weight-at-length data from Texas, Louisiana, Mississippi, Alabama, Florida, South Carolina, North Carolina, and Virginia to investigate the geographic variation in growth of Sheepshead. We constructed a series of von Bertalanffy growth functions (VBGF) and length-weight power equations using a Bayesian framework that included sex, latitudinal, and regional effects. Median posterior VBGF parameter estimates of asymptotic length (L∞) for females ranged from 561 mm fork length in the Virginia Chesapeake Bay to 418 mm in Florida Gulf coast, while the posterior median growth coefficient (k) ranged from 0.42 yr−1in Texas to 0.20 yr−1in the Florida Atlantic. Predicted length-at-age and weight-at-length varied considerably among States. Predicted length-at-age for age-1 and -5 individuals was greater in the Gulf of Mexico than the Atlantic. However, predicted length-at-age for older age classes was greater in the Atlantic. Predicted weight-at-length decreased along latitudinal gradients in the Atlantic and the lowest values were found in Mississippi. Given the impact of growth on fisheries reference points, such geographic variation in growth can inform the development of assessment efforts for Sheepshead in the Gulf of Mexico and Atlantic.","author":[{"dropping-particle":"","family":"Adams","given":"Grant D.","non-dropping-particle":"","parse-names":false,"suffix":""},{"dropping-particle":"","family":"Leaf","given":"Robert T.","non-dropping-particle":"","parse-names":false,"suffix":""},{"dropping-particle":"","family":"Ballenger","given":"Joseph C.","non-dropping-particle":"","parse-names":false,"suffix":""},{"dropping-particle":"","family":"Arnott","given":"Stephen A.","non-dropping-particle":"","parse-names":false,"suffix":""},{"dropping-particle":"","family":"McDonough","given":"Christopher J.","non-dropping-particle":"","parse-names":false,"suffix":""}],"container-title":"Fisheries Research","id":"ITEM-2","issue":"May","issued":{"date-parts":[["2018"]]},"page":"35-43","publisher":"Elsevier","title":"Spatial variability in the growth of Sheepshead (Archosargus probatocephalus) in the Southeast US: Implications for assessment and management","type":"article-journal","volume":"206"},"uris":["http://www.mendeley.com/documents/?uuid=984b9989-8a2b-4ce9-816f-092748d501bd"]},{"id":"ITEM-3","itemData":{"DOI":"10.1111/j.0022-1112.2006.00985.x","ISBN":"0022-1112","ISSN":"00221112","abstract":"The possibility of prey limitations on the growth performance of age-0 year northern rock sole Lepidopsetta polyxystra was evaluated at three sites along the north-east coast of Kodiak Island, Alaska, U.S.A., by comparison of observed to potential growth rates. Growth potential was measured in the laboratory across the range of temperatures encountered by this species during the first summer of life. Growth potential (g(L), mm day(-1)) increased with water temperature (T) between 2 and 13 degrees C, according to: g(L) = 0.0151 + 0.3673.log(10)(T). There were significant differences in growth rate between the three field sites such that Holiday Beach fish were 7.1 mm longer than Shakmanof Beach fish by mid-September, with Pillar Creek Cove fish of intermediate size. Temperature differences between sites accounted for less than half of this variation. The remainder may have been related to differences in prey availability among the sites in association with observed differences in sediment characteristics. In addition to the spatial variability, there was significant monthly variation in growth performance. Realized growth rates between July and August were in excess of 85% of potential. Between August and September, however, realized growth fell to 43-71% of potential indicating a decline in conditions for growth. The spatial variation in growth rates was not density-dependent as the site with the highest fish densities (Holiday Beach) also supported the highest growth rates. The available data indicates that for this subtidal species, interannual variation in growth may be more important than site variation. (c) 2006 The Fisheries Society of the British Isles.","author":[{"dropping-particle":"","family":"Hurst","given":"T. P.","non-dropping-particle":"","parse-names":false,"suffix":""},{"dropping-particle":"","family":"Abookire","given":"A. A.","non-dropping-particle":"","parse-names":false,"suffix":""}],"container-title":"Journal of Fish Biology","id":"ITEM-3","issue":"3","issued":{"date-parts":[["2006"]]},"page":"905-919","title":"Temporal and spatial variation in potential and realized growth rates of age-0 year northern rock sole","type":"article-journal","volume":"68"},"uris":["http://www.mendeley.com/documents/?uuid=4281a74d-8016-4b7c-92f2-37e29a7374ea"]}],"mendeley":{"formattedCitation":"(Adams et al., 2018; Gertseva et al., 2017; Hurst and Abookire, 2006)","manualFormatting":"[Adams et al., 2018; Gertseva et al., 2017; Hurst and Abookire, 2006]","plainTextFormattedCitation":"(Adams et al., 2018; Gertseva et al., 2017; Hurst and Abookire, 2006)","previouslyFormattedCitation":"(Adams et al., 2018; Gertseva et al., 2017; Hurst and Abookire, 2006)"},"properties":{"noteIndex":0},"schema":"https://github.com/citation-style-language/schema/raw/master/csl-citation.json"}</w:instrText>
       </w:r>
       <w:r>
         <w:rPr>
           <w:sz w:val="24"/>
           <w:szCs w:val="24"/>
         </w:rPr>
-        <w:instrText>ADDIN CSL_CITATION {"citationItems":[{"id":"ITEM-1","itemData":{"DOI":"10.1093/icesjms/fsx016","ISSN":"10959289","abstract":"Marine fish populations exist in a complex environment, with oceanographic and fisheries factors affecting their dynamics. It has been shown that life history characteristics of marine fish vary in space and time. We examined spatial variability in growth of eight groundfish species in the Northeast Pacific Ocean to identify shared spatial patterns and hypothesize about common mechanisms behind them. Growth param-eters were estimated in different areas over the latitudinal range of the species, and several hypotheses were tested as to how these param-eters vary along the US west coast. Clear differences in spatial growth variability emerged among the species examined. Shelf species exhibit the highest growth rate between Cape Blanco and Cape Mendocino, which may, in part, be attributed to area-specific upwelling patterns in the California Current ecosystem, when nutrient-rich deep water is brought to the surface south of Cape Blanco and is uniquely distributed throughout this area, providing favourable conditions for primary productivity. Slope species showed a cline in asymptotic size (L 1), with L 1 increasing from south to north. This cline, previously attributed to fishery removals, also fits a specific case of the widely described Bergmann's rule, and we explore specific potential ecological mechanisms behind this relationship.","author":[{"dropping-particle":"","family":"Gertseva","given":"Vladlena","non-dropping-particle":"","parse-names":false,"suffix":""},{"dropping-particle":"","family":"Matson","given":"Sean E.","non-dropping-particle":"","parse-names":false,"suffix":""},{"dropping-particle":"","family":"Cope","given":"Jason","non-dropping-particle":"","parse-names":false,"suffix":""}],"container-title":"ICES Journal of Marine Science","id":"ITEM-1","issue":"6","issued":{"date-parts":[["2017"]]},"page":"1602-1613","title":"Spatial growth variability in marine fish: Example from Northeast Pacific groundfish","type":"article-journal","volume":"74"},"uris":["http://www.mendeley.com/documents/?uuid=cfc823de-fd3e-49b4-b54e-3af1e2548502"]},{"id":"ITEM-2","itemData":{"DOI":"10.1016/j.fishres.2018.04.023","ISSN":"01657836","abstract":"Understanding geographic variation in growth dynamics is essential for the management of exploited fish populations because such variation can be used to define stock structure and influence perceptions of stock productivity. Sheepshead (Archosargus probatocephalus) is a species targeted by both commercial and recreational fisheries, and is distributed throughout the north and central Atlantic Ocean and Gulf of Mexico. We analyzed fishery-dependent and –independent length-at-age and weight-at-length data from Texas, Louisiana, Mississippi, Alabama, Florida, South Carolina, North Carolina, and Virginia to investigate the geographic variation in growth of Sheepshead. We constructed a series of von Bertalanffy growth functions (VBGF) and length-weight power equations using a Bayesian framework that included sex, latitudinal, and regional effects. Median posterior VBGF parameter estimates of asymptotic length (L∞) for females ranged from 561 mm fork length in the Virginia Chesapeake Bay to 418 mm in Florida Gulf coast, while the posterior median growth coefficient (k) ranged from 0.42 yr−1in Texas to 0.20 yr−1in the Florida Atlantic. Predicted length-at-age and weight-at-length varied considerably among States. Predicted length-at-age for age-1 and -5 individuals was greater in the Gulf of Mexico than the Atlantic. However, predicted length-at-age for older age classes was greater in the Atlantic. Predicted weight-at-length decreased along latitudinal gradients in the Atlantic and the lowest values were found in Mississippi. Given the impact of growth on fisheries reference points, such geographic variation in growth can inform the development of assessment efforts for Sheepshead in the Gulf of Mexico and Atlantic.","author":[{"dropping-particle":"","family":"Adams","given":"Grant D.","non-dropping-particle":"","parse-names":false,"suffix":""},{"dropping-particle":"","family":"Leaf","given":"Robert T.","non-dropping-particle":"","parse-names":false,"suffix":""},{"dropping-particle":"","family":"Ballenger","given":"Joseph C.","non-dropping-particle":"","parse-names":false,"suffix":""},{"dropping-particle":"","family":"Arnott","given":"Stephen A.","non-dropping-particle":"","parse-names":false,"suffix":""},{"dropping-particle":"","family":"McDonough","given":"Christopher J.","non-dropping-particle":"","parse-names":false,"suffix":""}],"container-title":"Fisheries Research","id":"ITEM-2","issue":"May","issued":{"date-parts":[["2018"]]},"page":"35-43","publisher":"Elsevier","title":"Spatial variability in the growth of Sheepshead (Archosargus probatocephalus) in the Southeast US: Implications for assessment and management","type":"article-journal","volume":"206"},"uris":["http://www.mendeley.com/documents/?uuid=984b9989-8a2b-4ce9-816f-092748d501bd"]},{"id":"ITEM-3","itemData":{"DOI":"10.1111/j.0022-1112.2006.00985.x","ISBN":"0022-1112","ISSN":"00221112","abstract":"The possibility of prey limitations on the growth performance of age-0 year northern rock sole Lepidopsetta polyxystra was evaluated at three sites along the north-east coast of Kodiak Island, Alaska, U.S.A., by comparison of observed to potential growth rates. Growth potential was measured in the laboratory across the range of temperatures encountered by this species during the first summer of life. Growth potential (g(L), mm day(-1)) increased with water temperature (T) between 2 and 13 degrees C, according to: g(L) = 0.0151 + 0.3673.log(10)(T). There were significant differences in growth rate between the three field sites such that Holiday Beach fish were 7.1 mm longer than Shakmanof Beach fish by mid-September, with Pillar Creek Cove fish of intermediate size. Temperature differences between sites accounted for less than half of this variation. The remainder may have been related to differences in prey availability among the sites in association with observed differences in sediment characteristics. In addition to the spatial variability, there was significant monthly variation in growth performance. Realized growth rates between July and August were in excess of 85% of potential. Between August and September, however, realized growth fell to 43-71% of potential indicating a decline in conditions for growth. The spatial variation in growth rates was not density-dependent as the site with the highest fish densities (Holiday Beach) also supported the highest growth rates. The available data indicates that for this subtidal species, interannual variation in growth may be more important than site variation. (c) 2006 The Fisheries Society of the British Isles.","author":[{"dropping-particle":"","family":"Hurst","given":"T. P.","non-dropping-particle":"","parse-names":false,"suffix":""},{"dropping-particle":"","family":"Abookire","given":"A. A.","non-dropping-particle":"","parse-names":false,"suffix":""}],"container-title":"Journal of Fish Biology","id":"ITEM-3","issue":"3","issued":{"date-parts":[["2006"]]},"page":"905-919","title":"Temporal and spatial variation in potential and realized growth rates of age-0 year northern rock sole","type":"article-journal","volume":"68"},"uris":["http://www.mendeley.com/documents/?uuid=4281a74d-8016-4b7c-92f2-37e29a7374ea"]}],"mendeley":{"formattedCitation":"(Adams et al., 2018; Gertseva et al., 2017; Hurst and Abookire, 2006)","manualFormatting":"[Adams et al., 2018; Gertseva et al., 2017; Hurst and Abookire, 2006]","plainTextFormattedCitation":"(Adams et al., 2018; Gertseva et al., 2017; Hurst and Abookire, 2006)","previouslyFormattedCitation":"(Adams et al., 2018; Gertseva et al., 2017; Hurst and Abookire, 2006)"},"properties":{"noteIndex":0},"schema":"https://github.com/citation-style-language/schema/raw/master/csl-citation.json"}</w:instrText>
-      </w:r>
-      <w:r>
-        <w:rPr>
+        <w:fldChar w:fldCharType="separate"/>
+      </w:r>
+      <w:r>
+        <w:rPr>
+          <w:noProof/>
           <w:sz w:val="24"/>
           <w:szCs w:val="24"/>
         </w:rPr>
-        <w:fldChar w:fldCharType="separate"/>
+        <w:t>[</w:t>
       </w:r>
       <w:r>
         <w:rPr>
@@ -1555,7 +1530,7 @@
           <w:sz w:val="24"/>
           <w:szCs w:val="24"/>
         </w:rPr>
-        <w:t>[</w:t>
+        <w:t>Adams et al., 2018; Gertseva et al., 2017; Hurst and Abookire, 2006</w:t>
       </w:r>
       <w:r>
         <w:rPr>
@@ -1563,130 +1538,113 @@
           <w:sz w:val="24"/>
           <w:szCs w:val="24"/>
         </w:rPr>
-        <w:t>Adams et al., 2018; Gertseva et al., 2017; Hurst and Abookire, 2006</w:t>
-      </w:r>
-      <w:r>
-        <w:rPr>
-          <w:noProof/>
+        <w:t>]</w:t>
+      </w:r>
+      <w:r>
+        <w:rPr>
           <w:sz w:val="24"/>
           <w:szCs w:val="24"/>
         </w:rPr>
-        <w:t>]</w:t>
+        <w:fldChar w:fldCharType="end"/>
       </w:r>
       <w:r>
         <w:rPr>
           <w:sz w:val="24"/>
           <w:szCs w:val="24"/>
         </w:rPr>
-        <w:fldChar w:fldCharType="end"/>
+        <w:t>)</w:t>
       </w:r>
       <w:r>
         <w:rPr>
           <w:sz w:val="24"/>
           <w:szCs w:val="24"/>
         </w:rPr>
-        <w:t>)</w:t>
+        <w:t xml:space="preserve">. We </w:t>
       </w:r>
       <w:r>
         <w:rPr>
           <w:sz w:val="24"/>
           <w:szCs w:val="24"/>
         </w:rPr>
-        <w:t xml:space="preserve">. We </w:t>
+        <w:t>aimed</w:t>
       </w:r>
       <w:r>
         <w:rPr>
           <w:sz w:val="24"/>
           <w:szCs w:val="24"/>
         </w:rPr>
-        <w:t>aimed</w:t>
+        <w:t xml:space="preserve"> to develop a </w:t>
       </w:r>
       <w:r>
         <w:rPr>
           <w:sz w:val="24"/>
           <w:szCs w:val="24"/>
         </w:rPr>
-        <w:t xml:space="preserve"> to develop a </w:t>
+        <w:t xml:space="preserve">data-driven </w:t>
       </w:r>
       <w:r>
         <w:rPr>
           <w:sz w:val="24"/>
           <w:szCs w:val="24"/>
         </w:rPr>
-        <w:t xml:space="preserve">data-driven </w:t>
+        <w:t xml:space="preserve">method </w:t>
       </w:r>
       <w:r>
         <w:rPr>
           <w:sz w:val="24"/>
           <w:szCs w:val="24"/>
         </w:rPr>
-        <w:t xml:space="preserve">method </w:t>
+        <w:t>that</w:t>
       </w:r>
       <w:r>
         <w:rPr>
           <w:sz w:val="24"/>
           <w:szCs w:val="24"/>
         </w:rPr>
-        <w:t>that</w:t>
+        <w:t xml:space="preserve"> </w:t>
       </w:r>
       <w:r>
         <w:rPr>
           <w:sz w:val="24"/>
           <w:szCs w:val="24"/>
         </w:rPr>
-        <w:t xml:space="preserve"> </w:t>
+        <w:t xml:space="preserve">would </w:t>
       </w:r>
       <w:r>
         <w:rPr>
           <w:sz w:val="24"/>
           <w:szCs w:val="24"/>
         </w:rPr>
-        <w:t xml:space="preserve">would </w:t>
+        <w:t xml:space="preserve">simultaneously </w:t>
       </w:r>
       <w:r>
         <w:rPr>
           <w:sz w:val="24"/>
           <w:szCs w:val="24"/>
         </w:rPr>
-        <w:t xml:space="preserve">simultaneously </w:t>
+        <w:t xml:space="preserve">identify spatiotemporal zones between which fish </w:t>
       </w:r>
       <w:r>
         <w:rPr>
           <w:sz w:val="24"/>
           <w:szCs w:val="24"/>
         </w:rPr>
-        <w:t xml:space="preserve">identify spatiotemporal zones between which fish </w:t>
+        <w:t>length-at-age</w:t>
       </w:r>
       <w:r>
         <w:rPr>
           <w:sz w:val="24"/>
           <w:szCs w:val="24"/>
         </w:rPr>
-        <w:t>length-at-age</w:t>
+        <w:t xml:space="preserve"> varies, </w:t>
       </w:r>
       <w:r>
         <w:rPr>
           <w:sz w:val="24"/>
           <w:szCs w:val="24"/>
         </w:rPr>
-        <w:t xml:space="preserve"> </w:t>
-      </w:r>
-      <w:proofErr w:type="gramStart"/>
-      <w:r>
-        <w:rPr>
-          <w:sz w:val="24"/>
-          <w:szCs w:val="24"/>
-        </w:rPr>
-        <w:t xml:space="preserve">varies, </w:t>
-      </w:r>
-      <w:r>
-        <w:rPr>
-          <w:sz w:val="24"/>
-          <w:szCs w:val="24"/>
-        </w:rPr>
         <w:t>and</w:t>
       </w:r>
-      <w:proofErr w:type="gramEnd"/>
       <w:r>
         <w:rPr>
           <w:sz w:val="24"/>
@@ -2260,13 +2218,8 @@
       <w:r>
         <w:t xml:space="preserve"> growth process explicitly, and preclude the discovery of </w:t>
       </w:r>
-      <w:proofErr w:type="gramStart"/>
-      <w:r>
-        <w:t>spatially-structured</w:t>
-      </w:r>
-      <w:proofErr w:type="gramEnd"/>
-      <w:r>
-        <w:t xml:space="preserve"> trends</w:t>
+      <w:r>
+        <w:t>spatially-structured trends</w:t>
       </w:r>
       <w:r>
         <w:t xml:space="preserve"> in fish size that </w:t>
@@ -2708,7 +2661,7 @@
         </w:rPr>
         <w:t>.</w:t>
       </w:r>
-      <w:bookmarkStart w:id="2" w:name="_Hlk1972912"/>
+      <w:bookmarkStart w:id="1" w:name="_Hlk1972912"/>
       <w:r>
         <w:rPr>
           <w:rFonts w:cstheme="minorHAnsi"/>
@@ -3217,7 +3170,7 @@
           </w:rPr>
           <m:t>)+</m:t>
         </m:r>
-        <w:bookmarkStart w:id="3" w:name="_Hlk8372025"/>
+        <w:bookmarkStart w:id="2" w:name="_Hlk8372025"/>
         <m:sSub>
           <m:sSubPr>
             <m:ctrlPr>
@@ -3246,7 +3199,7 @@
           </m:sub>
         </m:sSub>
       </m:oMath>
-      <w:bookmarkEnd w:id="3"/>
+      <w:bookmarkEnd w:id="2"/>
     </w:p>
     <w:p>
       <w:pPr>
@@ -4474,8 +4427,8 @@
       <w:r>
         <w:t xml:space="preserve">. </w:t>
       </w:r>
-      <w:bookmarkStart w:id="4" w:name="_Hlk3457523"/>
-      <w:bookmarkStart w:id="5" w:name="_Hlk2063522"/>
+      <w:bookmarkStart w:id="3" w:name="_Hlk3457523"/>
+      <w:bookmarkStart w:id="4" w:name="_Hlk2063522"/>
       <w:r>
         <w:t xml:space="preserve">These steps are repeated </w:t>
       </w:r>
@@ -4488,53 +4441,53 @@
       <w:r>
         <w:t>years and longitudes</w:t>
       </w:r>
+      <w:bookmarkEnd w:id="3"/>
+      <w:r>
+        <w:t xml:space="preserve">. For each parameter, we identify </w:t>
+      </w:r>
+      <w:r>
+        <w:t xml:space="preserve">at which </w:t>
+      </w:r>
+      <w:r>
+        <w:t>predictor</w:t>
+      </w:r>
+      <w:r>
+        <w:t xml:space="preserve"> value (</w:t>
+      </w:r>
+      <w:r>
+        <w:t>e.g.,</w:t>
+      </w:r>
+      <w:r>
+        <w:t xml:space="preserve"> latitude) </w:t>
+      </w:r>
+      <w:r>
+        <w:t xml:space="preserve">the maximum absolute value of the first derivative is </w:t>
+      </w:r>
+      <w:r>
+        <w:t>obtained;</w:t>
+      </w:r>
+      <w:r>
+        <w:t xml:space="preserve"> this is rounded to the nearest </w:t>
+      </w:r>
+      <w:r>
+        <w:t>integer and</w:t>
+      </w:r>
+      <w:r>
+        <w:t xml:space="preserve"> defined as the “breakpoint”</w:t>
+      </w:r>
+      <w:r>
+        <w:t xml:space="preserve"> </w:t>
+      </w:r>
+      <w:r>
+        <w:t xml:space="preserve">if </w:t>
+      </w:r>
+      <w:r>
+        <w:t>its 95% confidence interval does not include zero</w:t>
+      </w:r>
+      <w:r>
+        <w:t xml:space="preserve">. </w:t>
+      </w:r>
       <w:bookmarkEnd w:id="4"/>
-      <w:r>
-        <w:t xml:space="preserve">. For each parameter, we identify </w:t>
-      </w:r>
-      <w:r>
-        <w:t xml:space="preserve">at which </w:t>
-      </w:r>
-      <w:r>
-        <w:t>predictor</w:t>
-      </w:r>
-      <w:r>
-        <w:t xml:space="preserve"> value (</w:t>
-      </w:r>
-      <w:r>
-        <w:t>e.g.,</w:t>
-      </w:r>
-      <w:r>
-        <w:t xml:space="preserve"> latitude) </w:t>
-      </w:r>
-      <w:r>
-        <w:t xml:space="preserve">the maximum absolute value of the first derivative is </w:t>
-      </w:r>
-      <w:r>
-        <w:t>obtained;</w:t>
-      </w:r>
-      <w:r>
-        <w:t xml:space="preserve"> this is rounded to the nearest </w:t>
-      </w:r>
-      <w:r>
-        <w:t>integer and</w:t>
-      </w:r>
-      <w:r>
-        <w:t xml:space="preserve"> defined as the “breakpoint”</w:t>
-      </w:r>
-      <w:r>
-        <w:t xml:space="preserve"> </w:t>
-      </w:r>
-      <w:r>
-        <w:t xml:space="preserve">if </w:t>
-      </w:r>
-      <w:r>
-        <w:t>its 95% confidence interval does not include zero</w:t>
-      </w:r>
-      <w:r>
-        <w:t xml:space="preserve">. </w:t>
-      </w:r>
-      <w:bookmarkEnd w:id="5"/>
       <w:r>
         <w:t xml:space="preserve">The rounding step was implemented to ease comparison in the simulation study; we did not wish to treat a breakpoint estimate as incorrect if it </w:t>
       </w:r>
@@ -4832,7 +4785,7 @@
           <w:rFonts w:eastAsiaTheme="minorEastAsia"/>
         </w:rPr>
       </w:pPr>
-      <w:bookmarkStart w:id="6" w:name="_Ref5721864"/>
+      <w:bookmarkStart w:id="5" w:name="_Ref5721864"/>
       <w:r>
         <w:t xml:space="preserve">Equation </w:t>
       </w:r>
@@ -4866,7 +4819,7 @@
         </w:rPr>
         <w:fldChar w:fldCharType="end"/>
       </w:r>
-      <w:bookmarkEnd w:id="6"/>
+      <w:bookmarkEnd w:id="5"/>
       <w:r>
         <w:t xml:space="preserve"> </w:t>
       </w:r>
@@ -5496,7 +5449,7 @@
         <w:spacing w:before="120" w:after="120" w:line="276" w:lineRule="auto"/>
         <w:jc w:val="both"/>
       </w:pPr>
-      <w:bookmarkStart w:id="7" w:name="_Ref5721903"/>
+      <w:bookmarkStart w:id="6" w:name="_Ref5721903"/>
       <w:r>
         <w:t xml:space="preserve">Equation </w:t>
       </w:r>
@@ -5530,7 +5483,7 @@
         </w:rPr>
         <w:fldChar w:fldCharType="end"/>
       </w:r>
-      <w:bookmarkEnd w:id="7"/>
+      <w:bookmarkEnd w:id="6"/>
       <w:r>
         <w:t xml:space="preserve"> </w:t>
       </w:r>
@@ -5788,7 +5741,7 @@
         <w:spacing w:after="0" w:line="276" w:lineRule="auto"/>
         <w:jc w:val="both"/>
       </w:pPr>
-      <w:bookmarkStart w:id="8" w:name="_Hlk2063641"/>
+      <w:bookmarkStart w:id="7" w:name="_Hlk2063641"/>
       <w:r>
         <w:t>w</w:t>
       </w:r>
@@ -6103,7 +6056,7 @@
         </w:rPr>
         <w:t xml:space="preserve">in </w:t>
       </w:r>
-      <w:bookmarkStart w:id="9" w:name="_Hlk8634348"/>
+      <w:bookmarkStart w:id="8" w:name="_Hlk8634348"/>
       <w:r>
         <w:rPr>
           <w:i/>
@@ -6140,7 +6093,7 @@
         </w:rPr>
         <w:t xml:space="preserve"> </w:t>
       </w:r>
-      <w:bookmarkEnd w:id="9"/>
+      <w:bookmarkEnd w:id="8"/>
       <w:r>
         <w:rPr>
           <w:rFonts w:eastAsiaTheme="minorEastAsia"/>
@@ -7277,7 +7230,7 @@
           <w:i w:val="0"/>
         </w:rPr>
       </w:pPr>
-      <w:bookmarkStart w:id="10" w:name="_Ref5258267"/>
+      <w:bookmarkStart w:id="9" w:name="_Ref5258267"/>
       <w:r>
         <w:rPr>
           <w:i w:val="0"/>
@@ -7314,7 +7267,7 @@
         </w:rPr>
         <w:t>etrics</w:t>
       </w:r>
-      <w:bookmarkEnd w:id="10"/>
+      <w:bookmarkEnd w:id="9"/>
     </w:p>
     <w:p>
       <w:pPr>
@@ -8042,8 +7995,8 @@
         <w:t>tabulated.</w:t>
       </w:r>
     </w:p>
-    <w:bookmarkEnd w:id="2"/>
-    <w:bookmarkEnd w:id="8"/>
+    <w:bookmarkEnd w:id="1"/>
+    <w:bookmarkEnd w:id="7"/>
     <w:p>
       <w:pPr>
         <w:pStyle w:val="Heading2"/>
@@ -9031,14 +8984,14 @@
         <w:spacing w:before="0" w:line="276" w:lineRule="auto"/>
         <w:jc w:val="both"/>
       </w:pPr>
-      <w:bookmarkStart w:id="11" w:name="_Ref5718407"/>
+      <w:bookmarkStart w:id="10" w:name="_Ref5718407"/>
       <w:r>
         <w:t xml:space="preserve">3.1 </w:t>
       </w:r>
       <w:r>
         <w:t>Simulation Study</w:t>
       </w:r>
-      <w:bookmarkEnd w:id="11"/>
+      <w:bookmarkEnd w:id="10"/>
     </w:p>
     <w:p>
       <w:pPr>
@@ -13872,7 +13825,7 @@
         <w:spacing w:after="0" w:line="360" w:lineRule="auto"/>
         <w:jc w:val="both"/>
       </w:pPr>
-      <w:bookmarkStart w:id="12" w:name="_Hlk2063740"/>
+      <w:bookmarkStart w:id="11" w:name="_Hlk2063740"/>
       <w:r>
         <w:rPr>
           <w:noProof/>
@@ -13933,7 +13886,7 @@
         <w:spacing w:after="0"/>
         <w:jc w:val="both"/>
       </w:pPr>
-      <w:bookmarkStart w:id="13" w:name="_Ref2061301"/>
+      <w:bookmarkStart w:id="12" w:name="_Ref2061301"/>
       <w:r>
         <w:t xml:space="preserve">Figure </w:t>
       </w:r>
@@ -13967,7 +13920,7 @@
         </w:rPr>
         <w:fldChar w:fldCharType="end"/>
       </w:r>
-      <w:bookmarkEnd w:id="13"/>
+      <w:bookmarkEnd w:id="12"/>
       <w:r>
         <w:t xml:space="preserve">. </w:t>
       </w:r>
@@ -14021,7 +13974,7 @@
         <w:pStyle w:val="Caption"/>
         <w:spacing w:after="0" w:line="360" w:lineRule="auto"/>
       </w:pPr>
-      <w:bookmarkStart w:id="14" w:name="_Hlk3275656"/>
+      <w:bookmarkStart w:id="13" w:name="_Hlk3275656"/>
       <w:r>
         <w:rPr>
           <w:noProof/>
@@ -14088,7 +14041,7 @@
         <w:spacing w:after="0"/>
         <w:jc w:val="both"/>
       </w:pPr>
-      <w:bookmarkStart w:id="15" w:name="_Ref2061305"/>
+      <w:bookmarkStart w:id="14" w:name="_Ref2061305"/>
       <w:r>
         <w:t xml:space="preserve">Figure </w:t>
       </w:r>
@@ -14122,7 +14075,7 @@
         </w:rPr>
         <w:fldChar w:fldCharType="end"/>
       </w:r>
-      <w:bookmarkEnd w:id="15"/>
+      <w:bookmarkEnd w:id="14"/>
       <w:r>
         <w:t xml:space="preserve">. </w:t>
       </w:r>
@@ -14234,7 +14187,7 @@
       <w:pPr>
         <w:spacing w:after="0" w:line="360" w:lineRule="auto"/>
       </w:pPr>
-      <w:bookmarkStart w:id="16" w:name="_Hlk2063726"/>
+      <w:bookmarkStart w:id="15" w:name="_Hlk2063726"/>
       <w:r>
         <w:rPr>
           <w:noProof/>
@@ -14289,7 +14242,7 @@
         <w:spacing w:after="0" w:line="240" w:lineRule="auto"/>
         <w:jc w:val="both"/>
       </w:pPr>
-      <w:bookmarkStart w:id="17" w:name="_Ref2004405"/>
+      <w:bookmarkStart w:id="16" w:name="_Ref2004405"/>
       <w:r>
         <w:t xml:space="preserve">Figure </w:t>
       </w:r>
@@ -14323,7 +14276,7 @@
         </w:rPr>
         <w:fldChar w:fldCharType="end"/>
       </w:r>
-      <w:bookmarkEnd w:id="17"/>
+      <w:bookmarkEnd w:id="16"/>
       <w:r>
         <w:t xml:space="preserve">. Example dataset for each of the scenarios in </w:t>
       </w:r>
@@ -14393,9 +14346,9 @@
           <w:docGrid w:linePitch="360"/>
         </w:sectPr>
       </w:pPr>
-      <w:bookmarkStart w:id="18" w:name="_Ref5206683"/>
-      <w:bookmarkStart w:id="19" w:name="_Ref5206675"/>
-      <w:bookmarkEnd w:id="16"/>
+      <w:bookmarkStart w:id="17" w:name="_Ref5206683"/>
+      <w:bookmarkStart w:id="18" w:name="_Ref5206675"/>
+      <w:bookmarkEnd w:id="15"/>
     </w:p>
     <w:p>
       <w:pPr>
@@ -14464,7 +14417,7 @@
           <w:docGrid w:linePitch="360"/>
         </w:sectPr>
       </w:pPr>
-      <w:bookmarkStart w:id="20" w:name="_Ref8913735"/>
+      <w:bookmarkStart w:id="19" w:name="_Ref8913735"/>
       <w:r>
         <w:t xml:space="preserve">Figure </w:t>
       </w:r>
@@ -14497,90 +14450,90 @@
           <w:noProof/>
         </w:rPr>
         <w:fldChar w:fldCharType="end"/>
+      </w:r>
+      <w:bookmarkEnd w:id="17"/>
+      <w:bookmarkEnd w:id="19"/>
+      <w:r>
+        <w:t xml:space="preserve">. </w:t>
+      </w:r>
+      <w:bookmarkStart w:id="20" w:name="_Hlk8631453"/>
+      <w:r>
+        <w:t xml:space="preserve">a) coverage probabilities for </w:t>
+      </w:r>
+      <w:r>
+        <w:t xml:space="preserve">the </w:t>
+      </w:r>
+      <w:r>
+        <w:t xml:space="preserve">endpoints of </w:t>
+      </w:r>
+      <w:r>
+        <w:t xml:space="preserve">the </w:t>
+      </w:r>
+      <w:r>
+        <w:t>growth curve, L</w:t>
+      </w:r>
+      <w:r>
+        <w:rPr>
+          <w:vertAlign w:val="subscript"/>
+        </w:rPr>
+        <w:t>1</w:t>
+      </w:r>
+      <w:r>
+        <w:t xml:space="preserve"> (left) and L</w:t>
+      </w:r>
+      <w:r>
+        <w:rPr>
+          <w:vertAlign w:val="subscript"/>
+        </w:rPr>
+        <w:t>2</w:t>
+      </w:r>
+      <w:r>
+        <w:t xml:space="preserve"> (right), and b) proportion of 100 simulations for each spatial scenario wherein the correct </w:t>
+      </w:r>
+      <w:r>
+        <w:t>latitudinal breaks</w:t>
+      </w:r>
+      <w:r>
+        <w:t xml:space="preserve"> (</w:t>
+      </w:r>
+      <w:r>
+        <w:t>left</w:t>
+      </w:r>
+      <w:r>
+        <w:t>)</w:t>
+      </w:r>
+      <w:r>
+        <w:t xml:space="preserve">, </w:t>
+      </w:r>
+      <w:r>
+        <w:t>or longitudinal breaks</w:t>
+      </w:r>
+      <w:r>
+        <w:t xml:space="preserve"> (</w:t>
+      </w:r>
+      <w:r>
+        <w:t>center</w:t>
+      </w:r>
+      <w:r>
+        <w:t>)</w:t>
+      </w:r>
+      <w:r>
+        <w:t xml:space="preserve"> or </w:t>
+      </w:r>
+      <w:r>
+        <w:t>temporal</w:t>
+      </w:r>
+      <w:r>
+        <w:t xml:space="preserve"> break (right)</w:t>
+      </w:r>
+      <w:r>
+        <w:t xml:space="preserve"> </w:t>
+      </w:r>
+      <w:r>
+        <w:t>were detected.</w:t>
       </w:r>
       <w:bookmarkEnd w:id="18"/>
       <w:bookmarkEnd w:id="20"/>
-      <w:r>
-        <w:t xml:space="preserve">. </w:t>
-      </w:r>
-      <w:bookmarkStart w:id="21" w:name="_Hlk8631453"/>
-      <w:r>
-        <w:t xml:space="preserve">a) coverage probabilities for </w:t>
-      </w:r>
-      <w:r>
-        <w:t xml:space="preserve">the </w:t>
-      </w:r>
-      <w:r>
-        <w:t xml:space="preserve">endpoints of </w:t>
-      </w:r>
-      <w:r>
-        <w:t xml:space="preserve">the </w:t>
-      </w:r>
-      <w:r>
-        <w:t>growth curve, L</w:t>
-      </w:r>
-      <w:r>
-        <w:rPr>
-          <w:vertAlign w:val="subscript"/>
-        </w:rPr>
-        <w:t>1</w:t>
-      </w:r>
-      <w:r>
-        <w:t xml:space="preserve"> (left) and L</w:t>
-      </w:r>
-      <w:r>
-        <w:rPr>
-          <w:vertAlign w:val="subscript"/>
-        </w:rPr>
-        <w:t>2</w:t>
-      </w:r>
-      <w:r>
-        <w:t xml:space="preserve"> (right), and b) proportion of 100 simulations for each spatial scenario wherein the correct </w:t>
-      </w:r>
-      <w:r>
-        <w:t>latitudinal breaks</w:t>
-      </w:r>
-      <w:r>
-        <w:t xml:space="preserve"> (</w:t>
-      </w:r>
-      <w:r>
-        <w:t>left</w:t>
-      </w:r>
-      <w:r>
-        <w:t>)</w:t>
-      </w:r>
-      <w:r>
-        <w:t xml:space="preserve">, </w:t>
-      </w:r>
-      <w:r>
-        <w:t>or longitudinal breaks</w:t>
-      </w:r>
-      <w:r>
-        <w:t xml:space="preserve"> (</w:t>
-      </w:r>
-      <w:r>
-        <w:t>center</w:t>
-      </w:r>
-      <w:r>
-        <w:t>)</w:t>
-      </w:r>
-      <w:r>
-        <w:t xml:space="preserve"> or </w:t>
-      </w:r>
-      <w:r>
-        <w:t>temporal</w:t>
-      </w:r>
-      <w:r>
-        <w:t xml:space="preserve"> break (right)</w:t>
-      </w:r>
-      <w:r>
-        <w:t xml:space="preserve"> </w:t>
-      </w:r>
-      <w:r>
-        <w:t>were detected.</w:t>
-      </w:r>
-      <w:bookmarkEnd w:id="19"/>
-      <w:bookmarkEnd w:id="21"/>
     </w:p>
     <w:p>
       <w:pPr>
@@ -14588,8 +14541,8 @@
         <w:spacing w:after="0" w:line="360" w:lineRule="auto"/>
       </w:pPr>
     </w:p>
-    <w:bookmarkEnd w:id="12"/>
-    <w:bookmarkEnd w:id="14"/>
+    <w:bookmarkEnd w:id="11"/>
+    <w:bookmarkEnd w:id="13"/>
     <w:p>
       <w:pPr>
         <w:spacing w:after="0" w:line="360" w:lineRule="auto"/>
@@ -14648,7 +14601,7 @@
         <w:spacing w:after="0"/>
         <w:jc w:val="both"/>
       </w:pPr>
-      <w:bookmarkStart w:id="22" w:name="_Ref532305639"/>
+      <w:bookmarkStart w:id="21" w:name="_Ref532305639"/>
       <w:r>
         <w:t xml:space="preserve">Figure </w:t>
       </w:r>
@@ -14682,7 +14635,7 @@
         </w:rPr>
         <w:fldChar w:fldCharType="end"/>
       </w:r>
-      <w:bookmarkEnd w:id="22"/>
+      <w:bookmarkEnd w:id="21"/>
       <w:r>
         <w:t xml:space="preserve">. </w:t>
       </w:r>
@@ -14853,7 +14806,7 @@
           <w:docGrid w:linePitch="360"/>
         </w:sectPr>
       </w:pPr>
-      <w:bookmarkStart w:id="23" w:name="_Ref5721192"/>
+      <w:bookmarkStart w:id="22" w:name="_Ref5721192"/>
       <w:r>
         <w:t xml:space="preserve">Figure </w:t>
       </w:r>
@@ -14887,7 +14840,7 @@
         </w:rPr>
         <w:fldChar w:fldCharType="end"/>
       </w:r>
-      <w:bookmarkEnd w:id="23"/>
+      <w:bookmarkEnd w:id="22"/>
       <w:r>
         <w:rPr>
           <w:noProof/>
@@ -15021,7 +14974,7 @@
           <w:docGrid w:linePitch="360"/>
         </w:sectPr>
       </w:pPr>
-      <w:bookmarkStart w:id="24" w:name="_Ref5281391"/>
+      <w:bookmarkStart w:id="23" w:name="_Ref5281391"/>
       <w:r>
         <w:t xml:space="preserve">Figure </w:t>
       </w:r>
@@ -15055,7 +15008,7 @@
         </w:rPr>
         <w:fldChar w:fldCharType="end"/>
       </w:r>
-      <w:bookmarkEnd w:id="24"/>
+      <w:bookmarkEnd w:id="23"/>
       <w:r>
         <w:t>. Method-detected breakpoints (red dashed lines) and ecosystem-b</w:t>
       </w:r>
@@ -15160,7 +15113,7 @@
           <w:docGrid w:linePitch="360"/>
         </w:sectPr>
       </w:pPr>
-      <w:bookmarkStart w:id="25" w:name="_Ref532305683"/>
+      <w:bookmarkStart w:id="24" w:name="_Ref532305683"/>
       <w:r>
         <w:t xml:space="preserve">Figure </w:t>
       </w:r>
@@ -15194,7 +15147,7 @@
         </w:rPr>
         <w:fldChar w:fldCharType="end"/>
       </w:r>
-      <w:bookmarkEnd w:id="25"/>
+      <w:bookmarkEnd w:id="24"/>
       <w:r>
         <w:t xml:space="preserve">. Fits of von </w:t>
       </w:r>
@@ -15293,7 +15246,7 @@
                 <w:szCs w:val="20"/>
               </w:rPr>
             </w:pPr>
-            <w:bookmarkStart w:id="26" w:name="_Ref525720559"/>
+            <w:bookmarkStart w:id="25" w:name="_Ref525720559"/>
             <w:r>
               <w:rPr>
                 <w:b/>
@@ -16565,13 +16518,24 @@
                 <w:szCs w:val="20"/>
               </w:rPr>
             </w:pPr>
-            <w:r>
-              <w:rPr>
-                <w:sz w:val="20"/>
-                <w:szCs w:val="20"/>
-              </w:rPr>
-              <w:t>32.50</w:t>
-            </w:r>
+            <w:ins w:id="26" w:author="mkapur" w:date="2019-07-08T09:26:00Z">
+              <w:r>
+                <w:rPr>
+                  <w:sz w:val="20"/>
+                  <w:szCs w:val="20"/>
+                </w:rPr>
+                <w:t xml:space="preserve">1 (fixed) </w:t>
+              </w:r>
+            </w:ins>
+            <w:del w:id="27" w:author="mkapur" w:date="2019-07-08T09:21:00Z">
+              <w:r>
+                <w:rPr>
+                  <w:sz w:val="20"/>
+                  <w:szCs w:val="20"/>
+                </w:rPr>
+                <w:delText>32.50</w:delText>
+              </w:r>
+            </w:del>
           </w:p>
         </w:tc>
         <w:tc>
@@ -16595,13 +16559,26 @@
                 <w:szCs w:val="20"/>
               </w:rPr>
             </w:pPr>
-            <w:r>
-              <w:rPr>
-                <w:sz w:val="20"/>
-                <w:szCs w:val="20"/>
-              </w:rPr>
-              <w:t>32.50</w:t>
-            </w:r>
+            <w:ins w:id="28" w:author="mkapur" w:date="2019-07-08T09:26:00Z">
+              <w:r>
+                <w:rPr>
+                  <w:sz w:val="20"/>
+                  <w:szCs w:val="20"/>
+                </w:rPr>
+                <w:t xml:space="preserve">1 (fixed) </w:t>
+              </w:r>
+            </w:ins>
+            <w:bookmarkStart w:id="29" w:name="_GoBack"/>
+            <w:bookmarkEnd w:id="29"/>
+            <w:del w:id="30" w:author="mkapur" w:date="2019-07-08T09:21:00Z">
+              <w:r>
+                <w:rPr>
+                  <w:sz w:val="20"/>
+                  <w:szCs w:val="20"/>
+                </w:rPr>
+                <w:delText>32.50</w:delText>
+              </w:r>
+            </w:del>
           </w:p>
         </w:tc>
       </w:tr>
@@ -17044,7 +17021,7 @@
         <w:pStyle w:val="Caption"/>
         <w:spacing w:after="0"/>
       </w:pPr>
-      <w:bookmarkStart w:id="27" w:name="_Ref8372254"/>
+      <w:bookmarkStart w:id="31" w:name="_Ref8372254"/>
     </w:p>
     <w:p>
       <w:pPr>
@@ -17084,8 +17061,8 @@
         </w:rPr>
         <w:fldChar w:fldCharType="end"/>
       </w:r>
-      <w:bookmarkEnd w:id="26"/>
-      <w:bookmarkEnd w:id="27"/>
+      <w:bookmarkEnd w:id="25"/>
+      <w:bookmarkEnd w:id="31"/>
       <w:r>
         <w:t xml:space="preserve">. </w:t>
       </w:r>
@@ -17180,7 +17157,7 @@
                 <w:b/>
               </w:rPr>
             </w:pPr>
-            <w:bookmarkStart w:id="28" w:name="_Hlk3275689"/>
+            <w:bookmarkStart w:id="32" w:name="_Hlk3275689"/>
             <w:r>
               <w:rPr>
                 <w:b/>
@@ -17534,8 +17511,8 @@
         <w:spacing w:before="240" w:after="0"/>
         <w:jc w:val="both"/>
       </w:pPr>
-      <w:bookmarkStart w:id="29" w:name="_Ref872431"/>
-      <w:bookmarkStart w:id="30" w:name="_Ref872422"/>
+      <w:bookmarkStart w:id="33" w:name="_Ref872431"/>
+      <w:bookmarkStart w:id="34" w:name="_Ref872422"/>
       <w:r>
         <w:t xml:space="preserve">Table </w:t>
       </w:r>
@@ -17569,7 +17546,7 @@
         </w:rPr>
         <w:fldChar w:fldCharType="end"/>
       </w:r>
-      <w:bookmarkEnd w:id="29"/>
+      <w:bookmarkEnd w:id="33"/>
       <w:r>
         <w:t xml:space="preserve">. Summary of </w:t>
       </w:r>
@@ -17585,7 +17562,7 @@
       <w:r>
         <w:t xml:space="preserve"> method </w:t>
       </w:r>
-      <w:bookmarkEnd w:id="30"/>
+      <w:bookmarkEnd w:id="34"/>
       <w:r>
         <w:t xml:space="preserve">given </w:t>
       </w:r>
@@ -17599,7 +17576,7 @@
         <w:spacing w:before="240" w:after="0" w:line="360" w:lineRule="auto"/>
       </w:pPr>
     </w:p>
-    <w:bookmarkEnd w:id="28"/>
+    <w:bookmarkEnd w:id="32"/>
     <w:p>
       <w:pPr>
         <w:pStyle w:val="Caption"/>
@@ -21422,7 +21399,7 @@
         <w:pStyle w:val="Caption"/>
         <w:spacing w:before="240" w:after="0"/>
       </w:pPr>
-      <w:bookmarkStart w:id="31" w:name="_Ref5376336"/>
+      <w:bookmarkStart w:id="35" w:name="_Ref5376336"/>
       <w:r>
         <w:t xml:space="preserve">Table </w:t>
       </w:r>
@@ -21456,7 +21433,7 @@
         </w:rPr>
         <w:fldChar w:fldCharType="end"/>
       </w:r>
-      <w:bookmarkEnd w:id="31"/>
+      <w:bookmarkEnd w:id="35"/>
       <w:r>
         <w:t xml:space="preserve">. </w:t>
       </w:r>
@@ -23446,6 +23423,14 @@
     <w:abstractNumId w:val="0"/>
   </w:num>
 </w:numbering>
+</file>
+
+<file path=word/people.xml><?xml version="1.0" encoding="utf-8"?>
+<w15:people xmlns:wpc="http://schemas.microsoft.com/office/word/2010/wordprocessingCanvas" xmlns:cx="http://schemas.microsoft.com/office/drawing/2014/chartex" xmlns:cx1="http://schemas.microsoft.com/office/drawing/2015/9/8/chartex" xmlns:cx2="http://schemas.microsoft.com/office/drawing/2015/10/21/chartex" xmlns:cx3="http://schemas.microsoft.com/office/drawing/2016/5/9/chartex" xmlns:cx4="http://schemas.microsoft.com/office/drawing/2016/5/10/chartex" xmlns:cx5="http://schemas.microsoft.com/office/drawing/2016/5/11/chartex" xmlns:cx6="http://schemas.microsoft.com/office/drawing/2016/5/12/chartex" xmlns:cx7="http://schemas.microsoft.com/office/drawing/2016/5/13/chartex" xmlns:cx8="http://schemas.microsoft.com/office/drawing/2016/5/14/chartex" xmlns:mc="http://schemas.openxmlformats.org/markup-compatibility/2006" xmlns:aink="http://schemas.microsoft.com/office/drawing/2016/ink" xmlns:am3d="http://schemas.microsoft.com/office/drawing/2017/model3d" xmlns:o="urn:schemas-microsoft-com:office:office" xmlns:r="http://schemas.openxmlformats.org/officeDocument/2006/relationships" xmlns:m="http://schemas.openxmlformats.org/officeDocument/2006/math" xmlns:v="urn:schemas-microsoft-com:vml" xmlns:wp14="http://schemas.microsoft.com/office/word/2010/wordprocessingDrawing" xmlns:wp="http://schemas.openxmlformats.org/drawingml/2006/wordprocessingDrawing" xmlns:w10="urn:schemas-microsoft-com:office:word" xmlns:w="http://schemas.openxmlformats.org/wordprocessingml/2006/main" xmlns:w14="http://schemas.microsoft.com/office/word/2010/wordml" xmlns:w15="http://schemas.microsoft.com/office/word/2012/wordml" xmlns:w16cid="http://schemas.microsoft.com/office/word/2016/wordml/cid" xmlns:w16se="http://schemas.microsoft.com/office/word/2015/wordml/symex" xmlns:wpg="http://schemas.microsoft.com/office/word/2010/wordprocessingGroup" xmlns:wpi="http://schemas.microsoft.com/office/word/2010/wordprocessingInk" xmlns:wne="http://schemas.microsoft.com/office/word/2006/wordml" xmlns:wps="http://schemas.microsoft.com/office/word/2010/wordprocessingShape" mc:Ignorable="w14 w15 w16se w16cid wp14">
+  <w15:person w15:author="mkapur">
+    <w15:presenceInfo w15:providerId="None" w15:userId="mkapur"/>
+  </w15:person>
+</w15:people>
 </file>
 
 <file path=word/styles.xml><?xml version="1.0" encoding="utf-8"?>
@@ -24624,7 +24609,7 @@
 </file>
 
 <file path=customXml/itemProps1.xml><?xml version="1.0" encoding="utf-8"?>
-<ds:datastoreItem xmlns:ds="http://schemas.openxmlformats.org/officeDocument/2006/customXml" ds:itemID="{24ABD80E-07E0-41F4-84C0-75BEE92E4168}">
+<ds:datastoreItem xmlns:ds="http://schemas.openxmlformats.org/officeDocument/2006/customXml" ds:itemID="{DA8E869B-0E8E-40C8-BD02-7889C68EAE4F}">
   <ds:schemaRefs>
     <ds:schemaRef ds:uri="http://schemas.openxmlformats.org/officeDocument/2006/bibliography"/>
   </ds:schemaRefs>

</xml_diff>